<commit_message>
creat the add upload shows picture and delete product
</commit_message>
<xml_diff>
--- a/Project Documentations/Rapport/Rapport Projet Intégration (2).docx
+++ b/Project Documentations/Rapport/Rapport Projet Intégration (2).docx
@@ -562,7 +562,7 @@
         </w:rPr>
         <w:fldChar w:fldCharType="separate"/>
       </w:r>
-      <w:hyperlink w:anchor="_Toc149410235" w:history="1">
+      <w:hyperlink w:anchor="_Toc150426181" w:history="1">
         <w:r>
           <w:rPr>
             <w:rStyle w:val="Lienhypertexte"/>
@@ -590,7 +590,7 @@
             <w:noProof/>
             <w:webHidden/>
           </w:rPr>
-          <w:instrText xml:space="preserve"> PAGEREF _Toc149410235 \h </w:instrText>
+          <w:instrText xml:space="preserve"> PAGEREF _Toc150426181 \h </w:instrText>
         </w:r>
         <w:r>
           <w:rPr>
@@ -634,7 +634,7 @@
           <w:sz w:val="22"/>
         </w:rPr>
       </w:pPr>
-      <w:hyperlink w:anchor="_Toc149410236" w:history="1">
+      <w:hyperlink w:anchor="_Toc150426182" w:history="1">
         <w:r>
           <w:rPr>
             <w:rStyle w:val="Lienhypertexte"/>
@@ -662,7 +662,7 @@
             <w:noProof/>
             <w:webHidden/>
           </w:rPr>
-          <w:instrText xml:space="preserve"> PAGEREF _Toc149410236 \h </w:instrText>
+          <w:instrText xml:space="preserve"> PAGEREF _Toc150426182 \h </w:instrText>
         </w:r>
         <w:r>
           <w:rPr>
@@ -706,7 +706,7 @@
           <w:lang w:val="fr-FR" w:eastAsia="fr-FR"/>
         </w:rPr>
       </w:pPr>
-      <w:hyperlink w:anchor="_Toc149410237" w:history="1">
+      <w:hyperlink w:anchor="_Toc150426183" w:history="1">
         <w:r>
           <w:rPr>
             <w:rStyle w:val="Lienhypertexte"/>
@@ -733,7 +733,7 @@
             <w:noProof/>
             <w:webHidden/>
           </w:rPr>
-          <w:instrText xml:space="preserve"> PAGEREF _Toc149410237 \h </w:instrText>
+          <w:instrText xml:space="preserve"> PAGEREF _Toc150426183 \h </w:instrText>
         </w:r>
         <w:r>
           <w:rPr>
@@ -778,7 +778,7 @@
           <w:lang w:val="fr-FR" w:eastAsia="fr-FR"/>
         </w:rPr>
       </w:pPr>
-      <w:hyperlink w:anchor="_Toc149410238" w:history="1">
+      <w:hyperlink w:anchor="_Toc150426184" w:history="1">
         <w:r>
           <w:rPr>
             <w:rStyle w:val="Lienhypertexte"/>
@@ -821,7 +821,7 @@
             <w:noProof/>
             <w:webHidden/>
           </w:rPr>
-          <w:instrText xml:space="preserve"> PAGEREF _Toc149410238 \h </w:instrText>
+          <w:instrText xml:space="preserve"> PAGEREF _Toc150426184 \h </w:instrText>
         </w:r>
         <w:r>
           <w:rPr>
@@ -866,7 +866,7 @@
           <w:lang w:val="fr-FR" w:eastAsia="fr-FR"/>
         </w:rPr>
       </w:pPr>
-      <w:hyperlink w:anchor="_Toc149410239" w:history="1">
+      <w:hyperlink w:anchor="_Toc150426185" w:history="1">
         <w:r>
           <w:rPr>
             <w:rStyle w:val="Lienhypertexte"/>
@@ -909,7 +909,7 @@
             <w:noProof/>
             <w:webHidden/>
           </w:rPr>
-          <w:instrText xml:space="preserve"> PAGEREF _Toc149410239 \h </w:instrText>
+          <w:instrText xml:space="preserve"> PAGEREF _Toc150426185 \h </w:instrText>
         </w:r>
         <w:r>
           <w:rPr>
@@ -954,7 +954,7 @@
           <w:lang w:val="fr-FR" w:eastAsia="fr-FR"/>
         </w:rPr>
       </w:pPr>
-      <w:hyperlink w:anchor="_Toc149410240" w:history="1">
+      <w:hyperlink w:anchor="_Toc150426186" w:history="1">
         <w:r>
           <w:rPr>
             <w:rStyle w:val="Lienhypertexte"/>
@@ -997,7 +997,7 @@
             <w:noProof/>
             <w:webHidden/>
           </w:rPr>
-          <w:instrText xml:space="preserve"> PAGEREF _Toc149410240 \h </w:instrText>
+          <w:instrText xml:space="preserve"> PAGEREF _Toc150426186 \h </w:instrText>
         </w:r>
         <w:r>
           <w:rPr>
@@ -1042,7 +1042,7 @@
           <w:lang w:val="fr-FR" w:eastAsia="fr-FR"/>
         </w:rPr>
       </w:pPr>
-      <w:hyperlink w:anchor="_Toc149410241" w:history="1">
+      <w:hyperlink w:anchor="_Toc150426187" w:history="1">
         <w:r>
           <w:rPr>
             <w:rStyle w:val="Lienhypertexte"/>
@@ -1085,7 +1085,7 @@
             <w:noProof/>
             <w:webHidden/>
           </w:rPr>
-          <w:instrText xml:space="preserve"> PAGEREF _Toc149410241 \h </w:instrText>
+          <w:instrText xml:space="preserve"> PAGEREF _Toc150426187 \h </w:instrText>
         </w:r>
         <w:r>
           <w:rPr>
@@ -1130,7 +1130,7 @@
           <w:lang w:val="fr-FR" w:eastAsia="fr-FR"/>
         </w:rPr>
       </w:pPr>
-      <w:hyperlink w:anchor="_Toc149410242" w:history="1">
+      <w:hyperlink w:anchor="_Toc150426188" w:history="1">
         <w:r>
           <w:rPr>
             <w:rStyle w:val="Lienhypertexte"/>
@@ -1173,7 +1173,7 @@
             <w:noProof/>
             <w:webHidden/>
           </w:rPr>
-          <w:instrText xml:space="preserve"> PAGEREF _Toc149410242 \h </w:instrText>
+          <w:instrText xml:space="preserve"> PAGEREF _Toc150426188 \h </w:instrText>
         </w:r>
         <w:r>
           <w:rPr>
@@ -1218,7 +1218,7 @@
           <w:lang w:val="fr-FR" w:eastAsia="fr-FR"/>
         </w:rPr>
       </w:pPr>
-      <w:hyperlink w:anchor="_Toc149410243" w:history="1">
+      <w:hyperlink w:anchor="_Toc150426189" w:history="1">
         <w:r>
           <w:rPr>
             <w:rStyle w:val="Lienhypertexte"/>
@@ -1261,7 +1261,7 @@
             <w:noProof/>
             <w:webHidden/>
           </w:rPr>
-          <w:instrText xml:space="preserve"> PAGEREF _Toc149410243 \h </w:instrText>
+          <w:instrText xml:space="preserve"> PAGEREF _Toc150426189 \h </w:instrText>
         </w:r>
         <w:r>
           <w:rPr>
@@ -1306,7 +1306,7 @@
           <w:lang w:val="fr-FR" w:eastAsia="fr-FR"/>
         </w:rPr>
       </w:pPr>
-      <w:hyperlink w:anchor="_Toc149410244" w:history="1">
+      <w:hyperlink w:anchor="_Toc150426190" w:history="1">
         <w:r>
           <w:rPr>
             <w:rStyle w:val="Lienhypertexte"/>
@@ -1349,7 +1349,7 @@
             <w:noProof/>
             <w:webHidden/>
           </w:rPr>
-          <w:instrText xml:space="preserve"> PAGEREF _Toc149410244 \h </w:instrText>
+          <w:instrText xml:space="preserve"> PAGEREF _Toc150426190 \h </w:instrText>
         </w:r>
         <w:r>
           <w:rPr>
@@ -1394,7 +1394,7 @@
           <w:lang w:val="fr-FR" w:eastAsia="fr-FR"/>
         </w:rPr>
       </w:pPr>
-      <w:hyperlink w:anchor="_Toc149410245" w:history="1">
+      <w:hyperlink w:anchor="_Toc150426191" w:history="1">
         <w:r>
           <w:rPr>
             <w:rStyle w:val="Lienhypertexte"/>
@@ -1437,7 +1437,7 @@
             <w:noProof/>
             <w:webHidden/>
           </w:rPr>
-          <w:instrText xml:space="preserve"> PAGEREF _Toc149410245 \h </w:instrText>
+          <w:instrText xml:space="preserve"> PAGEREF _Toc150426191 \h </w:instrText>
         </w:r>
         <w:r>
           <w:rPr>
@@ -1482,7 +1482,7 @@
           <w:lang w:val="fr-FR" w:eastAsia="fr-FR"/>
         </w:rPr>
       </w:pPr>
-      <w:hyperlink w:anchor="_Toc149410246" w:history="1">
+      <w:hyperlink w:anchor="_Toc150426192" w:history="1">
         <w:r>
           <w:rPr>
             <w:rStyle w:val="Lienhypertexte"/>
@@ -1525,7 +1525,7 @@
             <w:noProof/>
             <w:webHidden/>
           </w:rPr>
-          <w:instrText xml:space="preserve"> PAGEREF _Toc149410246 \h </w:instrText>
+          <w:instrText xml:space="preserve"> PAGEREF _Toc150426192 \h </w:instrText>
         </w:r>
         <w:r>
           <w:rPr>
@@ -1570,7 +1570,7 @@
           <w:lang w:val="fr-FR" w:eastAsia="fr-FR"/>
         </w:rPr>
       </w:pPr>
-      <w:hyperlink w:anchor="_Toc149410247" w:history="1">
+      <w:hyperlink w:anchor="_Toc150426193" w:history="1">
         <w:r>
           <w:rPr>
             <w:rStyle w:val="Lienhypertexte"/>
@@ -1613,7 +1613,7 @@
             <w:noProof/>
             <w:webHidden/>
           </w:rPr>
-          <w:instrText xml:space="preserve"> PAGEREF _Toc149410247 \h </w:instrText>
+          <w:instrText xml:space="preserve"> PAGEREF _Toc150426193 \h </w:instrText>
         </w:r>
         <w:r>
           <w:rPr>
@@ -1657,7 +1657,7 @@
           <w:lang w:val="fr-FR" w:eastAsia="fr-FR"/>
         </w:rPr>
       </w:pPr>
-      <w:hyperlink w:anchor="_Toc149410248" w:history="1">
+      <w:hyperlink w:anchor="_Toc150426194" w:history="1">
         <w:r>
           <w:rPr>
             <w:rStyle w:val="Lienhypertexte"/>
@@ -1684,7 +1684,7 @@
             <w:noProof/>
             <w:webHidden/>
           </w:rPr>
-          <w:instrText xml:space="preserve"> PAGEREF _Toc149410248 \h </w:instrText>
+          <w:instrText xml:space="preserve"> PAGEREF _Toc150426194 \h </w:instrText>
         </w:r>
         <w:r>
           <w:rPr>
@@ -1728,7 +1728,7 @@
           <w:sz w:val="22"/>
         </w:rPr>
       </w:pPr>
-      <w:hyperlink w:anchor="_Toc149410249" w:history="1">
+      <w:hyperlink w:anchor="_Toc150426195" w:history="1">
         <w:r>
           <w:rPr>
             <w:rStyle w:val="Lienhypertexte"/>
@@ -1756,7 +1756,7 @@
             <w:noProof/>
             <w:webHidden/>
           </w:rPr>
-          <w:instrText xml:space="preserve"> PAGEREF _Toc149410249 \h </w:instrText>
+          <w:instrText xml:space="preserve"> PAGEREF _Toc150426195 \h </w:instrText>
         </w:r>
         <w:r>
           <w:rPr>
@@ -1800,7 +1800,7 @@
           <w:lang w:val="fr-FR" w:eastAsia="fr-FR"/>
         </w:rPr>
       </w:pPr>
-      <w:hyperlink w:anchor="_Toc149410250" w:history="1">
+      <w:hyperlink w:anchor="_Toc150426196" w:history="1">
         <w:r>
           <w:rPr>
             <w:rStyle w:val="Lienhypertexte"/>
@@ -1827,7 +1827,7 @@
             <w:noProof/>
             <w:webHidden/>
           </w:rPr>
-          <w:instrText xml:space="preserve"> PAGEREF _Toc149410250 \h </w:instrText>
+          <w:instrText xml:space="preserve"> PAGEREF _Toc150426196 \h </w:instrText>
         </w:r>
         <w:r>
           <w:rPr>
@@ -1872,7 +1872,7 @@
           <w:lang w:val="fr-FR" w:eastAsia="fr-FR"/>
         </w:rPr>
       </w:pPr>
-      <w:hyperlink w:anchor="_Toc149410251" w:history="1">
+      <w:hyperlink w:anchor="_Toc150426197" w:history="1">
         <w:r>
           <w:rPr>
             <w:rStyle w:val="Lienhypertexte"/>
@@ -1915,7 +1915,7 @@
             <w:noProof/>
             <w:webHidden/>
           </w:rPr>
-          <w:instrText xml:space="preserve"> PAGEREF _Toc149410251 \h </w:instrText>
+          <w:instrText xml:space="preserve"> PAGEREF _Toc150426197 \h </w:instrText>
         </w:r>
         <w:r>
           <w:rPr>
@@ -1960,7 +1960,7 @@
           <w:lang w:val="fr-FR" w:eastAsia="fr-FR"/>
         </w:rPr>
       </w:pPr>
-      <w:hyperlink w:anchor="_Toc149410252" w:history="1">
+      <w:hyperlink w:anchor="_Toc150426198" w:history="1">
         <w:r>
           <w:rPr>
             <w:rStyle w:val="Lienhypertexte"/>
@@ -2003,7 +2003,7 @@
             <w:noProof/>
             <w:webHidden/>
           </w:rPr>
-          <w:instrText xml:space="preserve"> PAGEREF _Toc149410252 \h </w:instrText>
+          <w:instrText xml:space="preserve"> PAGEREF _Toc150426198 \h </w:instrText>
         </w:r>
         <w:r>
           <w:rPr>
@@ -2048,7 +2048,7 @@
           <w:lang w:val="fr-FR" w:eastAsia="fr-FR"/>
         </w:rPr>
       </w:pPr>
-      <w:hyperlink w:anchor="_Toc149410253" w:history="1">
+      <w:hyperlink w:anchor="_Toc150426199" w:history="1">
         <w:r>
           <w:rPr>
             <w:rStyle w:val="Lienhypertexte"/>
@@ -2091,7 +2091,7 @@
             <w:noProof/>
             <w:webHidden/>
           </w:rPr>
-          <w:instrText xml:space="preserve"> PAGEREF _Toc149410253 \h </w:instrText>
+          <w:instrText xml:space="preserve"> PAGEREF _Toc150426199 \h </w:instrText>
         </w:r>
         <w:r>
           <w:rPr>
@@ -2136,7 +2136,7 @@
           <w:lang w:val="fr-FR" w:eastAsia="fr-FR"/>
         </w:rPr>
       </w:pPr>
-      <w:hyperlink w:anchor="_Toc149410254" w:history="1">
+      <w:hyperlink w:anchor="_Toc150426200" w:history="1">
         <w:r>
           <w:rPr>
             <w:rStyle w:val="Lienhypertexte"/>
@@ -2179,7 +2179,7 @@
             <w:noProof/>
             <w:webHidden/>
           </w:rPr>
-          <w:instrText xml:space="preserve"> PAGEREF _Toc149410254 \h </w:instrText>
+          <w:instrText xml:space="preserve"> PAGEREF _Toc150426200 \h </w:instrText>
         </w:r>
         <w:r>
           <w:rPr>
@@ -2223,7 +2223,7 @@
           <w:lang w:val="fr-FR" w:eastAsia="fr-FR"/>
         </w:rPr>
       </w:pPr>
-      <w:hyperlink w:anchor="_Toc149410255" w:history="1">
+      <w:hyperlink w:anchor="_Toc150426201" w:history="1">
         <w:r>
           <w:rPr>
             <w:rStyle w:val="Lienhypertexte"/>
@@ -2250,7 +2250,7 @@
             <w:noProof/>
             <w:webHidden/>
           </w:rPr>
-          <w:instrText xml:space="preserve"> PAGEREF _Toc149410255 \h </w:instrText>
+          <w:instrText xml:space="preserve"> PAGEREF _Toc150426201 \h </w:instrText>
         </w:r>
         <w:r>
           <w:rPr>
@@ -2294,7 +2294,7 @@
           <w:sz w:val="22"/>
         </w:rPr>
       </w:pPr>
-      <w:hyperlink w:anchor="_Toc149410256" w:history="1">
+      <w:hyperlink w:anchor="_Toc150426202" w:history="1">
         <w:r>
           <w:rPr>
             <w:rStyle w:val="Lienhypertexte"/>
@@ -2322,7 +2322,7 @@
             <w:noProof/>
             <w:webHidden/>
           </w:rPr>
-          <w:instrText xml:space="preserve"> PAGEREF _Toc149410256 \h </w:instrText>
+          <w:instrText xml:space="preserve"> PAGEREF _Toc150426202 \h </w:instrText>
         </w:r>
         <w:r>
           <w:rPr>
@@ -2366,7 +2366,7 @@
           <w:lang w:val="fr-FR" w:eastAsia="fr-FR"/>
         </w:rPr>
       </w:pPr>
-      <w:hyperlink w:anchor="_Toc149410257" w:history="1">
+      <w:hyperlink w:anchor="_Toc150426203" w:history="1">
         <w:r>
           <w:rPr>
             <w:rStyle w:val="Lienhypertexte"/>
@@ -2393,7 +2393,7 @@
             <w:noProof/>
             <w:webHidden/>
           </w:rPr>
-          <w:instrText xml:space="preserve"> PAGEREF _Toc149410257 \h </w:instrText>
+          <w:instrText xml:space="preserve"> PAGEREF _Toc150426203 \h </w:instrText>
         </w:r>
         <w:r>
           <w:rPr>
@@ -2438,7 +2438,7 @@
           <w:lang w:val="fr-FR" w:eastAsia="fr-FR"/>
         </w:rPr>
       </w:pPr>
-      <w:hyperlink w:anchor="_Toc149410258" w:history="1">
+      <w:hyperlink w:anchor="_Toc150426204" w:history="1">
         <w:r>
           <w:rPr>
             <w:rStyle w:val="Lienhypertexte"/>
@@ -2481,7 +2481,7 @@
             <w:noProof/>
             <w:webHidden/>
           </w:rPr>
-          <w:instrText xml:space="preserve"> PAGEREF _Toc149410258 \h </w:instrText>
+          <w:instrText xml:space="preserve"> PAGEREF _Toc150426204 \h </w:instrText>
         </w:r>
         <w:r>
           <w:rPr>
@@ -2526,7 +2526,7 @@
           <w:lang w:val="fr-FR" w:eastAsia="fr-FR"/>
         </w:rPr>
       </w:pPr>
-      <w:hyperlink w:anchor="_Toc149410259" w:history="1">
+      <w:hyperlink w:anchor="_Toc150426205" w:history="1">
         <w:r>
           <w:rPr>
             <w:rStyle w:val="Lienhypertexte"/>
@@ -2569,7 +2569,7 @@
             <w:noProof/>
             <w:webHidden/>
           </w:rPr>
-          <w:instrText xml:space="preserve"> PAGEREF _Toc149410259 \h </w:instrText>
+          <w:instrText xml:space="preserve"> PAGEREF _Toc150426205 \h </w:instrText>
         </w:r>
         <w:r>
           <w:rPr>
@@ -2614,7 +2614,7 @@
           <w:lang w:val="fr-FR" w:eastAsia="fr-FR"/>
         </w:rPr>
       </w:pPr>
-      <w:hyperlink w:anchor="_Toc149410260" w:history="1">
+      <w:hyperlink w:anchor="_Toc150426206" w:history="1">
         <w:r>
           <w:rPr>
             <w:rStyle w:val="Lienhypertexte"/>
@@ -2657,7 +2657,7 @@
             <w:noProof/>
             <w:webHidden/>
           </w:rPr>
-          <w:instrText xml:space="preserve"> PAGEREF _Toc149410260 \h </w:instrText>
+          <w:instrText xml:space="preserve"> PAGEREF _Toc150426206 \h </w:instrText>
         </w:r>
         <w:r>
           <w:rPr>
@@ -2702,7 +2702,7 @@
           <w:lang w:val="fr-FR" w:eastAsia="fr-FR"/>
         </w:rPr>
       </w:pPr>
-      <w:hyperlink w:anchor="_Toc149410261" w:history="1">
+      <w:hyperlink w:anchor="_Toc150426207" w:history="1">
         <w:r>
           <w:rPr>
             <w:rStyle w:val="Lienhypertexte"/>
@@ -2745,7 +2745,7 @@
             <w:noProof/>
             <w:webHidden/>
           </w:rPr>
-          <w:instrText xml:space="preserve"> PAGEREF _Toc149410261 \h </w:instrText>
+          <w:instrText xml:space="preserve"> PAGEREF _Toc150426207 \h </w:instrText>
         </w:r>
         <w:r>
           <w:rPr>
@@ -2790,7 +2790,7 @@
           <w:lang w:val="fr-FR" w:eastAsia="fr-FR"/>
         </w:rPr>
       </w:pPr>
-      <w:hyperlink w:anchor="_Toc149410262" w:history="1">
+      <w:hyperlink w:anchor="_Toc150426208" w:history="1">
         <w:r>
           <w:rPr>
             <w:rStyle w:val="Lienhypertexte"/>
@@ -2833,7 +2833,7 @@
             <w:noProof/>
             <w:webHidden/>
           </w:rPr>
-          <w:instrText xml:space="preserve"> PAGEREF _Toc149410262 \h </w:instrText>
+          <w:instrText xml:space="preserve"> PAGEREF _Toc150426208 \h </w:instrText>
         </w:r>
         <w:r>
           <w:rPr>
@@ -2878,7 +2878,7 @@
           <w:lang w:val="fr-FR" w:eastAsia="fr-FR"/>
         </w:rPr>
       </w:pPr>
-      <w:hyperlink w:anchor="_Toc149410263" w:history="1">
+      <w:hyperlink w:anchor="_Toc150426209" w:history="1">
         <w:r>
           <w:rPr>
             <w:rStyle w:val="Lienhypertexte"/>
@@ -2921,7 +2921,7 @@
             <w:noProof/>
             <w:webHidden/>
           </w:rPr>
-          <w:instrText xml:space="preserve"> PAGEREF _Toc149410263 \h </w:instrText>
+          <w:instrText xml:space="preserve"> PAGEREF _Toc150426209 \h </w:instrText>
         </w:r>
         <w:r>
           <w:rPr>
@@ -2966,7 +2966,7 @@
           <w:lang w:val="fr-FR" w:eastAsia="fr-FR"/>
         </w:rPr>
       </w:pPr>
-      <w:hyperlink w:anchor="_Toc149410264" w:history="1">
+      <w:hyperlink w:anchor="_Toc150426210" w:history="1">
         <w:r>
           <w:rPr>
             <w:rStyle w:val="Lienhypertexte"/>
@@ -3009,7 +3009,7 @@
             <w:noProof/>
             <w:webHidden/>
           </w:rPr>
-          <w:instrText xml:space="preserve"> PAGEREF _Toc149410264 \h </w:instrText>
+          <w:instrText xml:space="preserve"> PAGEREF _Toc150426210 \h </w:instrText>
         </w:r>
         <w:r>
           <w:rPr>
@@ -3029,221 +3029,7 @@
             <w:noProof/>
             <w:webHidden/>
           </w:rPr>
-          <w:t>21</w:t>
-        </w:r>
-        <w:r>
-          <w:rPr>
-            <w:noProof/>
-            <w:webHidden/>
-          </w:rPr>
-          <w:fldChar w:fldCharType="end"/>
-        </w:r>
-      </w:hyperlink>
-    </w:p>
-    <w:p>
-      <w:pPr>
-        <w:pStyle w:val="TM2"/>
-        <w:tabs>
-          <w:tab w:val="right" w:leader="dot" w:pos="9350"/>
-        </w:tabs>
-        <w:rPr>
-          <w:rFonts w:asciiTheme="minorHAnsi" w:eastAsiaTheme="minorEastAsia" w:hAnsiTheme="minorHAnsi"/>
-          <w:noProof/>
-          <w:sz w:val="22"/>
-          <w:lang w:val="fr-FR" w:eastAsia="fr-FR"/>
-        </w:rPr>
-      </w:pPr>
-      <w:hyperlink w:anchor="_Toc149410265" w:history="1">
-        <w:r>
-          <w:rPr>
-            <w:rStyle w:val="Lienhypertexte"/>
-            <w:noProof/>
-          </w:rPr>
-          <w:t>Conclusion</w:t>
-        </w:r>
-        <w:r>
-          <w:rPr>
-            <w:noProof/>
-            <w:webHidden/>
-          </w:rPr>
-          <w:tab/>
-        </w:r>
-        <w:r>
-          <w:rPr>
-            <w:noProof/>
-            <w:webHidden/>
-          </w:rPr>
-          <w:fldChar w:fldCharType="begin"/>
-        </w:r>
-        <w:r>
-          <w:rPr>
-            <w:noProof/>
-            <w:webHidden/>
-          </w:rPr>
-          <w:instrText xml:space="preserve"> PAGEREF _Toc149410265 \h </w:instrText>
-        </w:r>
-        <w:r>
-          <w:rPr>
-            <w:noProof/>
-            <w:webHidden/>
-          </w:rPr>
-        </w:r>
-        <w:r>
-          <w:rPr>
-            <w:noProof/>
-            <w:webHidden/>
-          </w:rPr>
-          <w:fldChar w:fldCharType="separate"/>
-        </w:r>
-        <w:r>
-          <w:rPr>
-            <w:noProof/>
-            <w:webHidden/>
-          </w:rPr>
-          <w:t>21</w:t>
-        </w:r>
-        <w:r>
-          <w:rPr>
-            <w:noProof/>
-            <w:webHidden/>
-          </w:rPr>
-          <w:fldChar w:fldCharType="end"/>
-        </w:r>
-      </w:hyperlink>
-    </w:p>
-    <w:p>
-      <w:pPr>
-        <w:pStyle w:val="TM1"/>
-        <w:tabs>
-          <w:tab w:val="right" w:leader="dot" w:pos="9350"/>
-        </w:tabs>
-        <w:rPr>
-          <w:rFonts w:asciiTheme="minorHAnsi" w:eastAsiaTheme="minorEastAsia" w:hAnsiTheme="minorHAnsi" w:cstheme="minorBidi"/>
-          <w:noProof/>
-          <w:color w:val="auto"/>
-          <w:sz w:val="22"/>
-        </w:rPr>
-      </w:pPr>
-      <w:hyperlink w:anchor="_Toc149410266" w:history="1">
-        <w:r>
-          <w:rPr>
-            <w:rStyle w:val="Lienhypertexte"/>
-            <w:rFonts w:eastAsiaTheme="majorEastAsia"/>
-            <w:noProof/>
-          </w:rPr>
-          <w:t>Chapter 3: Sprint 2</w:t>
-        </w:r>
-        <w:r>
-          <w:rPr>
-            <w:noProof/>
-            <w:webHidden/>
-          </w:rPr>
-          <w:tab/>
-        </w:r>
-        <w:r>
-          <w:rPr>
-            <w:noProof/>
-            <w:webHidden/>
-          </w:rPr>
-          <w:fldChar w:fldCharType="begin"/>
-        </w:r>
-        <w:r>
-          <w:rPr>
-            <w:noProof/>
-            <w:webHidden/>
-          </w:rPr>
-          <w:instrText xml:space="preserve"> PAGEREF _Toc149410266 \h </w:instrText>
-        </w:r>
-        <w:r>
-          <w:rPr>
-            <w:noProof/>
-            <w:webHidden/>
-          </w:rPr>
-        </w:r>
-        <w:r>
-          <w:rPr>
-            <w:noProof/>
-            <w:webHidden/>
-          </w:rPr>
-          <w:fldChar w:fldCharType="separate"/>
-        </w:r>
-        <w:r>
-          <w:rPr>
-            <w:noProof/>
-            <w:webHidden/>
-          </w:rPr>
-          <w:t>22</w:t>
-        </w:r>
-        <w:r>
-          <w:rPr>
-            <w:noProof/>
-            <w:webHidden/>
-          </w:rPr>
-          <w:fldChar w:fldCharType="end"/>
-        </w:r>
-      </w:hyperlink>
-    </w:p>
-    <w:p>
-      <w:pPr>
-        <w:pStyle w:val="TM2"/>
-        <w:tabs>
-          <w:tab w:val="right" w:leader="dot" w:pos="9350"/>
-        </w:tabs>
-        <w:rPr>
-          <w:rFonts w:asciiTheme="minorHAnsi" w:eastAsiaTheme="minorEastAsia" w:hAnsiTheme="minorHAnsi"/>
-          <w:noProof/>
-          <w:sz w:val="22"/>
-          <w:lang w:val="fr-FR" w:eastAsia="fr-FR"/>
-        </w:rPr>
-      </w:pPr>
-      <w:hyperlink w:anchor="_Toc149410267" w:history="1">
-        <w:r>
-          <w:rPr>
-            <w:rStyle w:val="Lienhypertexte"/>
-            <w:noProof/>
-          </w:rPr>
-          <w:t>Introduction</w:t>
-        </w:r>
-        <w:r>
-          <w:rPr>
-            <w:noProof/>
-            <w:webHidden/>
-          </w:rPr>
-          <w:tab/>
-        </w:r>
-        <w:r>
-          <w:rPr>
-            <w:noProof/>
-            <w:webHidden/>
-          </w:rPr>
-          <w:fldChar w:fldCharType="begin"/>
-        </w:r>
-        <w:r>
-          <w:rPr>
-            <w:noProof/>
-            <w:webHidden/>
-          </w:rPr>
-          <w:instrText xml:space="preserve"> PAGEREF _Toc149410267 \h </w:instrText>
-        </w:r>
-        <w:r>
-          <w:rPr>
-            <w:noProof/>
-            <w:webHidden/>
-          </w:rPr>
-        </w:r>
-        <w:r>
-          <w:rPr>
-            <w:noProof/>
-            <w:webHidden/>
-          </w:rPr>
-          <w:fldChar w:fldCharType="separate"/>
-        </w:r>
-        <w:r>
-          <w:rPr>
-            <w:noProof/>
-            <w:webHidden/>
-          </w:rPr>
-          <w:t>22</w:t>
+          <w:t>24</w:t>
         </w:r>
         <w:r>
           <w:rPr>
@@ -3268,13 +3054,13 @@
           <w:lang w:val="fr-FR" w:eastAsia="fr-FR"/>
         </w:rPr>
       </w:pPr>
-      <w:hyperlink w:anchor="_Toc149410268" w:history="1">
+      <w:hyperlink w:anchor="_Toc150426211" w:history="1">
         <w:r>
           <w:rPr>
             <w:rStyle w:val="Lienhypertexte"/>
             <w:noProof/>
           </w:rPr>
-          <w:t>4.1</w:t>
+          <w:t>3.4</w:t>
         </w:r>
         <w:r>
           <w:rPr>
@@ -3290,7 +3076,7 @@
             <w:rStyle w:val="Lienhypertexte"/>
             <w:noProof/>
           </w:rPr>
-          <w:t>Sprint goals</w:t>
+          <w:t>Sprint retrospective</w:t>
         </w:r>
         <w:r>
           <w:rPr>
@@ -3311,7 +3097,7 @@
             <w:noProof/>
             <w:webHidden/>
           </w:rPr>
-          <w:instrText xml:space="preserve"> PAGEREF _Toc149410268 \h </w:instrText>
+          <w:instrText xml:space="preserve"> PAGEREF _Toc150426211 \h </w:instrText>
         </w:r>
         <w:r>
           <w:rPr>
@@ -3331,7 +3117,78 @@
             <w:noProof/>
             <w:webHidden/>
           </w:rPr>
-          <w:t>22</w:t>
+          <w:t>24</w:t>
+        </w:r>
+        <w:r>
+          <w:rPr>
+            <w:noProof/>
+            <w:webHidden/>
+          </w:rPr>
+          <w:fldChar w:fldCharType="end"/>
+        </w:r>
+      </w:hyperlink>
+    </w:p>
+    <w:p>
+      <w:pPr>
+        <w:pStyle w:val="TM2"/>
+        <w:tabs>
+          <w:tab w:val="right" w:leader="dot" w:pos="9350"/>
+        </w:tabs>
+        <w:rPr>
+          <w:rFonts w:asciiTheme="minorHAnsi" w:eastAsiaTheme="minorEastAsia" w:hAnsiTheme="minorHAnsi"/>
+          <w:noProof/>
+          <w:sz w:val="22"/>
+          <w:lang w:val="fr-FR" w:eastAsia="fr-FR"/>
+        </w:rPr>
+      </w:pPr>
+      <w:hyperlink w:anchor="_Toc150426212" w:history="1">
+        <w:r>
+          <w:rPr>
+            <w:rStyle w:val="Lienhypertexte"/>
+            <w:noProof/>
+          </w:rPr>
+          <w:t>Conclusion</w:t>
+        </w:r>
+        <w:r>
+          <w:rPr>
+            <w:noProof/>
+            <w:webHidden/>
+          </w:rPr>
+          <w:tab/>
+        </w:r>
+        <w:r>
+          <w:rPr>
+            <w:noProof/>
+            <w:webHidden/>
+          </w:rPr>
+          <w:fldChar w:fldCharType="begin"/>
+        </w:r>
+        <w:r>
+          <w:rPr>
+            <w:noProof/>
+            <w:webHidden/>
+          </w:rPr>
+          <w:instrText xml:space="preserve"> PAGEREF _Toc150426212 \h </w:instrText>
+        </w:r>
+        <w:r>
+          <w:rPr>
+            <w:noProof/>
+            <w:webHidden/>
+          </w:rPr>
+        </w:r>
+        <w:r>
+          <w:rPr>
+            <w:noProof/>
+            <w:webHidden/>
+          </w:rPr>
+          <w:fldChar w:fldCharType="separate"/>
+        </w:r>
+        <w:r>
+          <w:rPr>
+            <w:noProof/>
+            <w:webHidden/>
+          </w:rPr>
+          <w:t>25</w:t>
         </w:r>
         <w:r>
           <w:rPr>
@@ -3355,13 +3212,244 @@
           <w:sz w:val="22"/>
         </w:rPr>
       </w:pPr>
-      <w:hyperlink w:anchor="_Toc149410269" w:history="1">
+      <w:hyperlink w:anchor="_Toc150426213" w:history="1">
         <w:r>
           <w:rPr>
             <w:rStyle w:val="Lienhypertexte"/>
             <w:rFonts w:eastAsiaTheme="majorEastAsia"/>
             <w:noProof/>
           </w:rPr>
+          <w:t>Chapter 3: Sprint 2</w:t>
+        </w:r>
+        <w:r>
+          <w:rPr>
+            <w:noProof/>
+            <w:webHidden/>
+          </w:rPr>
+          <w:tab/>
+        </w:r>
+        <w:r>
+          <w:rPr>
+            <w:noProof/>
+            <w:webHidden/>
+          </w:rPr>
+          <w:fldChar w:fldCharType="begin"/>
+        </w:r>
+        <w:r>
+          <w:rPr>
+            <w:noProof/>
+            <w:webHidden/>
+          </w:rPr>
+          <w:instrText xml:space="preserve"> PAGEREF _Toc150426213 \h </w:instrText>
+        </w:r>
+        <w:r>
+          <w:rPr>
+            <w:noProof/>
+            <w:webHidden/>
+          </w:rPr>
+        </w:r>
+        <w:r>
+          <w:rPr>
+            <w:noProof/>
+            <w:webHidden/>
+          </w:rPr>
+          <w:fldChar w:fldCharType="separate"/>
+        </w:r>
+        <w:r>
+          <w:rPr>
+            <w:noProof/>
+            <w:webHidden/>
+          </w:rPr>
+          <w:t>26</w:t>
+        </w:r>
+        <w:r>
+          <w:rPr>
+            <w:noProof/>
+            <w:webHidden/>
+          </w:rPr>
+          <w:fldChar w:fldCharType="end"/>
+        </w:r>
+      </w:hyperlink>
+    </w:p>
+    <w:p>
+      <w:pPr>
+        <w:pStyle w:val="TM2"/>
+        <w:tabs>
+          <w:tab w:val="right" w:leader="dot" w:pos="9350"/>
+        </w:tabs>
+        <w:rPr>
+          <w:rFonts w:asciiTheme="minorHAnsi" w:eastAsiaTheme="minorEastAsia" w:hAnsiTheme="minorHAnsi"/>
+          <w:noProof/>
+          <w:sz w:val="22"/>
+          <w:lang w:val="fr-FR" w:eastAsia="fr-FR"/>
+        </w:rPr>
+      </w:pPr>
+      <w:hyperlink w:anchor="_Toc150426214" w:history="1">
+        <w:r>
+          <w:rPr>
+            <w:rStyle w:val="Lienhypertexte"/>
+            <w:noProof/>
+          </w:rPr>
+          <w:t>Introduction</w:t>
+        </w:r>
+        <w:r>
+          <w:rPr>
+            <w:noProof/>
+            <w:webHidden/>
+          </w:rPr>
+          <w:tab/>
+        </w:r>
+        <w:r>
+          <w:rPr>
+            <w:noProof/>
+            <w:webHidden/>
+          </w:rPr>
+          <w:fldChar w:fldCharType="begin"/>
+        </w:r>
+        <w:r>
+          <w:rPr>
+            <w:noProof/>
+            <w:webHidden/>
+          </w:rPr>
+          <w:instrText xml:space="preserve"> PAGEREF _Toc150426214 \h </w:instrText>
+        </w:r>
+        <w:r>
+          <w:rPr>
+            <w:noProof/>
+            <w:webHidden/>
+          </w:rPr>
+        </w:r>
+        <w:r>
+          <w:rPr>
+            <w:noProof/>
+            <w:webHidden/>
+          </w:rPr>
+          <w:fldChar w:fldCharType="separate"/>
+        </w:r>
+        <w:r>
+          <w:rPr>
+            <w:noProof/>
+            <w:webHidden/>
+          </w:rPr>
+          <w:t>26</w:t>
+        </w:r>
+        <w:r>
+          <w:rPr>
+            <w:noProof/>
+            <w:webHidden/>
+          </w:rPr>
+          <w:fldChar w:fldCharType="end"/>
+        </w:r>
+      </w:hyperlink>
+    </w:p>
+    <w:p>
+      <w:pPr>
+        <w:pStyle w:val="TM2"/>
+        <w:tabs>
+          <w:tab w:val="left" w:pos="660"/>
+          <w:tab w:val="right" w:leader="dot" w:pos="9350"/>
+        </w:tabs>
+        <w:rPr>
+          <w:rFonts w:asciiTheme="minorHAnsi" w:eastAsiaTheme="minorEastAsia" w:hAnsiTheme="minorHAnsi"/>
+          <w:noProof/>
+          <w:sz w:val="22"/>
+          <w:lang w:val="fr-FR" w:eastAsia="fr-FR"/>
+        </w:rPr>
+      </w:pPr>
+      <w:hyperlink w:anchor="_Toc150426215" w:history="1">
+        <w:r>
+          <w:rPr>
+            <w:rStyle w:val="Lienhypertexte"/>
+            <w:noProof/>
+          </w:rPr>
+          <w:t>4.1</w:t>
+        </w:r>
+        <w:r>
+          <w:rPr>
+            <w:rFonts w:asciiTheme="minorHAnsi" w:eastAsiaTheme="minorEastAsia" w:hAnsiTheme="minorHAnsi"/>
+            <w:noProof/>
+            <w:sz w:val="22"/>
+            <w:lang w:val="fr-FR" w:eastAsia="fr-FR"/>
+          </w:rPr>
+          <w:tab/>
+        </w:r>
+        <w:r>
+          <w:rPr>
+            <w:rStyle w:val="Lienhypertexte"/>
+            <w:noProof/>
+          </w:rPr>
+          <w:t>Sprint goals</w:t>
+        </w:r>
+        <w:r>
+          <w:rPr>
+            <w:noProof/>
+            <w:webHidden/>
+          </w:rPr>
+          <w:tab/>
+        </w:r>
+        <w:r>
+          <w:rPr>
+            <w:noProof/>
+            <w:webHidden/>
+          </w:rPr>
+          <w:fldChar w:fldCharType="begin"/>
+        </w:r>
+        <w:r>
+          <w:rPr>
+            <w:noProof/>
+            <w:webHidden/>
+          </w:rPr>
+          <w:instrText xml:space="preserve"> PAGEREF _Toc150426215 \h </w:instrText>
+        </w:r>
+        <w:r>
+          <w:rPr>
+            <w:noProof/>
+            <w:webHidden/>
+          </w:rPr>
+        </w:r>
+        <w:r>
+          <w:rPr>
+            <w:noProof/>
+            <w:webHidden/>
+          </w:rPr>
+          <w:fldChar w:fldCharType="separate"/>
+        </w:r>
+        <w:r>
+          <w:rPr>
+            <w:noProof/>
+            <w:webHidden/>
+          </w:rPr>
+          <w:t>26</w:t>
+        </w:r>
+        <w:r>
+          <w:rPr>
+            <w:noProof/>
+            <w:webHidden/>
+          </w:rPr>
+          <w:fldChar w:fldCharType="end"/>
+        </w:r>
+      </w:hyperlink>
+    </w:p>
+    <w:p>
+      <w:pPr>
+        <w:pStyle w:val="TM1"/>
+        <w:tabs>
+          <w:tab w:val="right" w:leader="dot" w:pos="9350"/>
+        </w:tabs>
+        <w:rPr>
+          <w:rFonts w:asciiTheme="minorHAnsi" w:eastAsiaTheme="minorEastAsia" w:hAnsiTheme="minorHAnsi" w:cstheme="minorBidi"/>
+          <w:noProof/>
+          <w:color w:val="auto"/>
+          <w:sz w:val="22"/>
+        </w:rPr>
+      </w:pPr>
+      <w:hyperlink w:anchor="_Toc150426216" w:history="1">
+        <w:r>
+          <w:rPr>
+            <w:rStyle w:val="Lienhypertexte"/>
+            <w:rFonts w:eastAsiaTheme="majorEastAsia"/>
+            <w:noProof/>
+          </w:rPr>
           <w:t>Bibliography</w:t>
         </w:r>
         <w:r>
@@ -3383,7 +3471,7 @@
             <w:noProof/>
             <w:webHidden/>
           </w:rPr>
-          <w:instrText xml:space="preserve"> PAGEREF _Toc149410269 \h </w:instrText>
+          <w:instrText xml:space="preserve"> PAGEREF _Toc150426216 \h </w:instrText>
         </w:r>
         <w:r>
           <w:rPr>
@@ -3403,7 +3491,7 @@
             <w:noProof/>
             <w:webHidden/>
           </w:rPr>
-          <w:t>23</w:t>
+          <w:t>27</w:t>
         </w:r>
         <w:r>
           <w:rPr>
@@ -3686,7 +3774,7 @@
         </w:rPr>
         <w:fldChar w:fldCharType="separate"/>
       </w:r>
-      <w:hyperlink w:anchor="_Toc149379075" w:history="1">
+      <w:hyperlink w:anchor="_Toc150418544" w:history="1">
         <w:r>
           <w:rPr>
             <w:rStyle w:val="Lienhypertexte"/>
@@ -3714,7 +3802,7 @@
             <w:noProof/>
             <w:webHidden/>
           </w:rPr>
-          <w:instrText xml:space="preserve"> PAGEREF _Toc149379075 \h </w:instrText>
+          <w:instrText xml:space="preserve"> PAGEREF _Toc150418544 \h </w:instrText>
         </w:r>
         <w:r>
           <w:rPr>
@@ -3758,7 +3846,7 @@
           <w:lang w:val="fr-FR" w:eastAsia="fr-FR"/>
         </w:rPr>
       </w:pPr>
-      <w:hyperlink w:anchor="_Toc149379076" w:history="1">
+      <w:hyperlink w:anchor="_Toc150418545" w:history="1">
         <w:r>
           <w:rPr>
             <w:rStyle w:val="Lienhypertexte"/>
@@ -3786,7 +3874,7 @@
             <w:noProof/>
             <w:webHidden/>
           </w:rPr>
-          <w:instrText xml:space="preserve"> PAGEREF _Toc149379076 \h </w:instrText>
+          <w:instrText xml:space="preserve"> PAGEREF _Toc150418545 \h </w:instrText>
         </w:r>
         <w:r>
           <w:rPr>
@@ -3830,7 +3918,7 @@
           <w:lang w:val="fr-FR" w:eastAsia="fr-FR"/>
         </w:rPr>
       </w:pPr>
-      <w:hyperlink w:anchor="_Toc149379077" w:history="1">
+      <w:hyperlink w:anchor="_Toc150418546" w:history="1">
         <w:r>
           <w:rPr>
             <w:rStyle w:val="Lienhypertexte"/>
@@ -3858,7 +3946,7 @@
             <w:noProof/>
             <w:webHidden/>
           </w:rPr>
-          <w:instrText xml:space="preserve"> PAGEREF _Toc149379077 \h </w:instrText>
+          <w:instrText xml:space="preserve"> PAGEREF _Toc150418546 \h </w:instrText>
         </w:r>
         <w:r>
           <w:rPr>
@@ -3902,7 +3990,7 @@
           <w:lang w:val="fr-FR" w:eastAsia="fr-FR"/>
         </w:rPr>
       </w:pPr>
-      <w:hyperlink w:anchor="_Toc149379078" w:history="1">
+      <w:hyperlink w:anchor="_Toc150418547" w:history="1">
         <w:r>
           <w:rPr>
             <w:rStyle w:val="Lienhypertexte"/>
@@ -3930,7 +4018,7 @@
             <w:noProof/>
             <w:webHidden/>
           </w:rPr>
-          <w:instrText xml:space="preserve"> PAGEREF _Toc149379078 \h </w:instrText>
+          <w:instrText xml:space="preserve"> PAGEREF _Toc150418547 \h </w:instrText>
         </w:r>
         <w:r>
           <w:rPr>
@@ -3974,7 +4062,7 @@
           <w:lang w:val="fr-FR" w:eastAsia="fr-FR"/>
         </w:rPr>
       </w:pPr>
-      <w:hyperlink w:anchor="_Toc149379079" w:history="1">
+      <w:hyperlink w:anchor="_Toc150418548" w:history="1">
         <w:r>
           <w:rPr>
             <w:rStyle w:val="Lienhypertexte"/>
@@ -4002,7 +4090,7 @@
             <w:noProof/>
             <w:webHidden/>
           </w:rPr>
-          <w:instrText xml:space="preserve"> PAGEREF _Toc149379079 \h </w:instrText>
+          <w:instrText xml:space="preserve"> PAGEREF _Toc150418548 \h </w:instrText>
         </w:r>
         <w:r>
           <w:rPr>
@@ -4046,7 +4134,7 @@
           <w:lang w:val="fr-FR" w:eastAsia="fr-FR"/>
         </w:rPr>
       </w:pPr>
-      <w:hyperlink w:anchor="_Toc149379080" w:history="1">
+      <w:hyperlink w:anchor="_Toc150418549" w:history="1">
         <w:r>
           <w:rPr>
             <w:rStyle w:val="Lienhypertexte"/>
@@ -4074,7 +4162,7 @@
             <w:noProof/>
             <w:webHidden/>
           </w:rPr>
-          <w:instrText xml:space="preserve"> PAGEREF _Toc149379080 \h </w:instrText>
+          <w:instrText xml:space="preserve"> PAGEREF _Toc150418549 \h </w:instrText>
         </w:r>
         <w:r>
           <w:rPr>
@@ -4118,7 +4206,7 @@
           <w:lang w:val="fr-FR" w:eastAsia="fr-FR"/>
         </w:rPr>
       </w:pPr>
-      <w:hyperlink w:anchor="_Toc149379081" w:history="1">
+      <w:hyperlink w:anchor="_Toc150418550" w:history="1">
         <w:r>
           <w:rPr>
             <w:rStyle w:val="Lienhypertexte"/>
@@ -4146,7 +4234,7 @@
             <w:noProof/>
             <w:webHidden/>
           </w:rPr>
-          <w:instrText xml:space="preserve"> PAGEREF _Toc149379081 \h </w:instrText>
+          <w:instrText xml:space="preserve"> PAGEREF _Toc150418550 \h </w:instrText>
         </w:r>
         <w:r>
           <w:rPr>
@@ -4190,7 +4278,7 @@
           <w:lang w:val="fr-FR" w:eastAsia="fr-FR"/>
         </w:rPr>
       </w:pPr>
-      <w:hyperlink w:anchor="_Toc149379082" w:history="1">
+      <w:hyperlink w:anchor="_Toc150418551" w:history="1">
         <w:r>
           <w:rPr>
             <w:rStyle w:val="Lienhypertexte"/>
@@ -4218,7 +4306,7 @@
             <w:noProof/>
             <w:webHidden/>
           </w:rPr>
-          <w:instrText xml:space="preserve"> PAGEREF _Toc149379082 \h </w:instrText>
+          <w:instrText xml:space="preserve"> PAGEREF _Toc150418551 \h </w:instrText>
         </w:r>
         <w:r>
           <w:rPr>
@@ -4262,7 +4350,7 @@
           <w:lang w:val="fr-FR" w:eastAsia="fr-FR"/>
         </w:rPr>
       </w:pPr>
-      <w:hyperlink r:id="rId11" w:anchor="_Toc149379083" w:history="1">
+      <w:hyperlink r:id="rId11" w:anchor="_Toc150418552" w:history="1">
         <w:r>
           <w:rPr>
             <w:rStyle w:val="Lienhypertexte"/>
@@ -4290,7 +4378,7 @@
             <w:noProof/>
             <w:webHidden/>
           </w:rPr>
-          <w:instrText xml:space="preserve"> PAGEREF _Toc149379083 \h </w:instrText>
+          <w:instrText xml:space="preserve"> PAGEREF _Toc150418552 \h </w:instrText>
         </w:r>
         <w:r>
           <w:rPr>
@@ -4334,7 +4422,7 @@
           <w:lang w:val="fr-FR" w:eastAsia="fr-FR"/>
         </w:rPr>
       </w:pPr>
-      <w:hyperlink w:anchor="_Toc149379084" w:history="1">
+      <w:hyperlink w:anchor="_Toc150418553" w:history="1">
         <w:r>
           <w:rPr>
             <w:rStyle w:val="Lienhypertexte"/>
@@ -4362,7 +4450,7 @@
             <w:noProof/>
             <w:webHidden/>
           </w:rPr>
-          <w:instrText xml:space="preserve"> PAGEREF _Toc149379084 \h </w:instrText>
+          <w:instrText xml:space="preserve"> PAGEREF _Toc150418553 \h </w:instrText>
         </w:r>
         <w:r>
           <w:rPr>
@@ -4406,7 +4494,7 @@
           <w:lang w:val="fr-FR" w:eastAsia="fr-FR"/>
         </w:rPr>
       </w:pPr>
-      <w:hyperlink w:anchor="_Toc149379085" w:history="1">
+      <w:hyperlink w:anchor="_Toc150418554" w:history="1">
         <w:r>
           <w:rPr>
             <w:rStyle w:val="Lienhypertexte"/>
@@ -4434,7 +4522,7 @@
             <w:noProof/>
             <w:webHidden/>
           </w:rPr>
-          <w:instrText xml:space="preserve"> PAGEREF _Toc149379085 \h </w:instrText>
+          <w:instrText xml:space="preserve"> PAGEREF _Toc150418554 \h </w:instrText>
         </w:r>
         <w:r>
           <w:rPr>
@@ -4478,7 +4566,7 @@
           <w:lang w:val="fr-FR" w:eastAsia="fr-FR"/>
         </w:rPr>
       </w:pPr>
-      <w:hyperlink r:id="rId12" w:anchor="_Toc149379086" w:history="1">
+      <w:hyperlink r:id="rId12" w:anchor="_Toc150418555" w:history="1">
         <w:r>
           <w:rPr>
             <w:rStyle w:val="Lienhypertexte"/>
@@ -4506,7 +4594,7 @@
             <w:noProof/>
             <w:webHidden/>
           </w:rPr>
-          <w:instrText xml:space="preserve"> PAGEREF _Toc149379086 \h </w:instrText>
+          <w:instrText xml:space="preserve"> PAGEREF _Toc150418555 \h </w:instrText>
         </w:r>
         <w:r>
           <w:rPr>
@@ -4550,7 +4638,7 @@
           <w:lang w:val="fr-FR" w:eastAsia="fr-FR"/>
         </w:rPr>
       </w:pPr>
-      <w:hyperlink w:anchor="_Toc149379087" w:history="1">
+      <w:hyperlink w:anchor="_Toc150418556" w:history="1">
         <w:r>
           <w:rPr>
             <w:rStyle w:val="Lienhypertexte"/>
@@ -4578,7 +4666,7 @@
             <w:noProof/>
             <w:webHidden/>
           </w:rPr>
-          <w:instrText xml:space="preserve"> PAGEREF _Toc149379087 \h </w:instrText>
+          <w:instrText xml:space="preserve"> PAGEREF _Toc150418556 \h </w:instrText>
         </w:r>
         <w:r>
           <w:rPr>
@@ -4599,6 +4687,223 @@
             <w:webHidden/>
           </w:rPr>
           <w:t>21</w:t>
+        </w:r>
+        <w:r>
+          <w:rPr>
+            <w:noProof/>
+            <w:webHidden/>
+          </w:rPr>
+          <w:fldChar w:fldCharType="end"/>
+        </w:r>
+      </w:hyperlink>
+    </w:p>
+    <w:p>
+      <w:pPr>
+        <w:pStyle w:val="Tabledesillustrations"/>
+        <w:tabs>
+          <w:tab w:val="right" w:leader="dot" w:pos="9350"/>
+        </w:tabs>
+        <w:rPr>
+          <w:rFonts w:asciiTheme="minorHAnsi" w:eastAsiaTheme="minorEastAsia" w:hAnsiTheme="minorHAnsi"/>
+          <w:noProof/>
+          <w:sz w:val="22"/>
+          <w:lang w:val="fr-FR" w:eastAsia="fr-FR"/>
+        </w:rPr>
+      </w:pPr>
+      <w:hyperlink w:anchor="_Toc150418557" w:history="1">
+        <w:r>
+          <w:rPr>
+            <w:rStyle w:val="Lienhypertexte"/>
+            <w:rFonts w:cs="Times New Roman"/>
+            <w:noProof/>
+            <w:lang w:val="fr-FR"/>
+          </w:rPr>
+          <w:t>Figure 14: Sequence Diagram "Crud Products"</w:t>
+        </w:r>
+        <w:r>
+          <w:rPr>
+            <w:noProof/>
+            <w:webHidden/>
+          </w:rPr>
+          <w:tab/>
+        </w:r>
+        <w:r>
+          <w:rPr>
+            <w:noProof/>
+            <w:webHidden/>
+          </w:rPr>
+          <w:fldChar w:fldCharType="begin"/>
+        </w:r>
+        <w:r>
+          <w:rPr>
+            <w:noProof/>
+            <w:webHidden/>
+          </w:rPr>
+          <w:instrText xml:space="preserve"> PAGEREF _Toc150418557 \h </w:instrText>
+        </w:r>
+        <w:r>
+          <w:rPr>
+            <w:noProof/>
+            <w:webHidden/>
+          </w:rPr>
+        </w:r>
+        <w:r>
+          <w:rPr>
+            <w:noProof/>
+            <w:webHidden/>
+          </w:rPr>
+          <w:fldChar w:fldCharType="separate"/>
+        </w:r>
+        <w:r>
+          <w:rPr>
+            <w:noProof/>
+            <w:webHidden/>
+          </w:rPr>
+          <w:t>22</w:t>
+        </w:r>
+        <w:r>
+          <w:rPr>
+            <w:noProof/>
+            <w:webHidden/>
+          </w:rPr>
+          <w:fldChar w:fldCharType="end"/>
+        </w:r>
+      </w:hyperlink>
+    </w:p>
+    <w:p>
+      <w:pPr>
+        <w:pStyle w:val="Tabledesillustrations"/>
+        <w:tabs>
+          <w:tab w:val="right" w:leader="dot" w:pos="9350"/>
+        </w:tabs>
+        <w:rPr>
+          <w:rFonts w:asciiTheme="minorHAnsi" w:eastAsiaTheme="minorEastAsia" w:hAnsiTheme="minorHAnsi"/>
+          <w:noProof/>
+          <w:sz w:val="22"/>
+          <w:lang w:val="fr-FR" w:eastAsia="fr-FR"/>
+        </w:rPr>
+      </w:pPr>
+      <w:hyperlink w:anchor="_Toc150418558" w:history="1">
+        <w:r>
+          <w:rPr>
+            <w:rStyle w:val="Lienhypertexte"/>
+            <w:rFonts w:cs="Times New Roman"/>
+            <w:noProof/>
+          </w:rPr>
+          <w:t>Figure 15: Sequence Diagram "Crud Categories"</w:t>
+        </w:r>
+        <w:r>
+          <w:rPr>
+            <w:noProof/>
+            <w:webHidden/>
+          </w:rPr>
+          <w:tab/>
+        </w:r>
+        <w:r>
+          <w:rPr>
+            <w:noProof/>
+            <w:webHidden/>
+          </w:rPr>
+          <w:fldChar w:fldCharType="begin"/>
+        </w:r>
+        <w:r>
+          <w:rPr>
+            <w:noProof/>
+            <w:webHidden/>
+          </w:rPr>
+          <w:instrText xml:space="preserve"> PAGEREF _Toc150418558 \h </w:instrText>
+        </w:r>
+        <w:r>
+          <w:rPr>
+            <w:noProof/>
+            <w:webHidden/>
+          </w:rPr>
+        </w:r>
+        <w:r>
+          <w:rPr>
+            <w:noProof/>
+            <w:webHidden/>
+          </w:rPr>
+          <w:fldChar w:fldCharType="separate"/>
+        </w:r>
+        <w:r>
+          <w:rPr>
+            <w:noProof/>
+            <w:webHidden/>
+          </w:rPr>
+          <w:t>23</w:t>
+        </w:r>
+        <w:r>
+          <w:rPr>
+            <w:noProof/>
+            <w:webHidden/>
+          </w:rPr>
+          <w:fldChar w:fldCharType="end"/>
+        </w:r>
+      </w:hyperlink>
+    </w:p>
+    <w:p>
+      <w:pPr>
+        <w:pStyle w:val="Tabledesillustrations"/>
+        <w:tabs>
+          <w:tab w:val="right" w:leader="dot" w:pos="9350"/>
+        </w:tabs>
+        <w:rPr>
+          <w:rFonts w:asciiTheme="minorHAnsi" w:eastAsiaTheme="minorEastAsia" w:hAnsiTheme="minorHAnsi"/>
+          <w:noProof/>
+          <w:sz w:val="22"/>
+          <w:lang w:val="fr-FR" w:eastAsia="fr-FR"/>
+        </w:rPr>
+      </w:pPr>
+      <w:hyperlink w:anchor="_Toc150418559" w:history="1">
+        <w:r>
+          <w:rPr>
+            <w:rStyle w:val="Lienhypertexte"/>
+            <w:rFonts w:cs="Times New Roman"/>
+            <w:noProof/>
+          </w:rPr>
+          <w:t>Figure 16: Conception Class</w:t>
+        </w:r>
+        <w:r>
+          <w:rPr>
+            <w:noProof/>
+            <w:webHidden/>
+          </w:rPr>
+          <w:tab/>
+        </w:r>
+        <w:r>
+          <w:rPr>
+            <w:noProof/>
+            <w:webHidden/>
+          </w:rPr>
+          <w:fldChar w:fldCharType="begin"/>
+        </w:r>
+        <w:r>
+          <w:rPr>
+            <w:noProof/>
+            <w:webHidden/>
+          </w:rPr>
+          <w:instrText xml:space="preserve"> PAGEREF _Toc150418559 \h </w:instrText>
+        </w:r>
+        <w:r>
+          <w:rPr>
+            <w:noProof/>
+            <w:webHidden/>
+          </w:rPr>
+        </w:r>
+        <w:r>
+          <w:rPr>
+            <w:noProof/>
+            <w:webHidden/>
+          </w:rPr>
+          <w:fldChar w:fldCharType="separate"/>
+        </w:r>
+        <w:r>
+          <w:rPr>
+            <w:noProof/>
+            <w:webHidden/>
+          </w:rPr>
+          <w:t>24</w:t>
         </w:r>
         <w:r>
           <w:rPr>
@@ -4632,34 +4937,6 @@
         </w:rPr>
         <w:fldChar w:fldCharType="end"/>
       </w:r>
-    </w:p>
-    <w:p>
-      <w:pPr>
-        <w:spacing w:line="360" w:lineRule="auto"/>
-        <w:ind w:firstLine="720"/>
-        <w:jc w:val="center"/>
-        <w:rPr>
-          <w:rFonts w:ascii="Times New Roman" w:hAnsi="Times New Roman" w:cs="Times New Roman"/>
-          <w:b/>
-          <w:bCs/>
-          <w:sz w:val="40"/>
-          <w:szCs w:val="40"/>
-        </w:rPr>
-      </w:pPr>
-    </w:p>
-    <w:p>
-      <w:pPr>
-        <w:spacing w:line="360" w:lineRule="auto"/>
-        <w:ind w:firstLine="720"/>
-        <w:jc w:val="center"/>
-        <w:rPr>
-          <w:rFonts w:ascii="Times New Roman" w:hAnsi="Times New Roman" w:cs="Times New Roman"/>
-          <w:b/>
-          <w:bCs/>
-          <w:sz w:val="40"/>
-          <w:szCs w:val="40"/>
-        </w:rPr>
-      </w:pPr>
     </w:p>
     <w:p>
       <w:pPr>
@@ -4785,7 +5062,7 @@
         </w:rPr>
         <w:fldChar w:fldCharType="separate"/>
       </w:r>
-      <w:hyperlink w:anchor="_Toc149235527" w:history="1">
+      <w:hyperlink w:anchor="_Toc150426217" w:history="1">
         <w:r>
           <w:rPr>
             <w:rStyle w:val="Lienhypertexte"/>
@@ -4813,7 +5090,7 @@
             <w:noProof/>
             <w:webHidden/>
           </w:rPr>
-          <w:instrText xml:space="preserve"> PAGEREF _Toc149235527 \h </w:instrText>
+          <w:instrText xml:space="preserve"> PAGEREF _Toc150426217 \h </w:instrText>
         </w:r>
         <w:r>
           <w:rPr>
@@ -4857,7 +5134,7 @@
           <w:lang w:val="fr-FR" w:eastAsia="fr-FR"/>
         </w:rPr>
       </w:pPr>
-      <w:hyperlink w:anchor="_Toc149235528" w:history="1">
+      <w:hyperlink w:anchor="_Toc150426218" w:history="1">
         <w:r>
           <w:rPr>
             <w:rStyle w:val="Lienhypertexte"/>
@@ -4885,7 +5162,7 @@
             <w:noProof/>
             <w:webHidden/>
           </w:rPr>
-          <w:instrText xml:space="preserve"> PAGEREF _Toc149235528 \h </w:instrText>
+          <w:instrText xml:space="preserve"> PAGEREF _Toc150426218 \h </w:instrText>
         </w:r>
         <w:r>
           <w:rPr>
@@ -4906,6 +5183,78 @@
             <w:webHidden/>
           </w:rPr>
           <w:t>13</w:t>
+        </w:r>
+        <w:r>
+          <w:rPr>
+            <w:noProof/>
+            <w:webHidden/>
+          </w:rPr>
+          <w:fldChar w:fldCharType="end"/>
+        </w:r>
+      </w:hyperlink>
+    </w:p>
+    <w:p>
+      <w:pPr>
+        <w:pStyle w:val="Tabledesillustrations"/>
+        <w:tabs>
+          <w:tab w:val="right" w:leader="dot" w:pos="9350"/>
+        </w:tabs>
+        <w:rPr>
+          <w:rFonts w:asciiTheme="minorHAnsi" w:eastAsiaTheme="minorEastAsia" w:hAnsiTheme="minorHAnsi"/>
+          <w:noProof/>
+          <w:sz w:val="22"/>
+          <w:lang w:val="fr-FR" w:eastAsia="fr-FR"/>
+        </w:rPr>
+      </w:pPr>
+      <w:hyperlink w:anchor="_Toc150426219" w:history="1">
+        <w:r>
+          <w:rPr>
+            <w:rStyle w:val="Lienhypertexte"/>
+            <w:rFonts w:cs="Times New Roman"/>
+            <w:noProof/>
+          </w:rPr>
+          <w:t>Table 3: ToDo for amelioration</w:t>
+        </w:r>
+        <w:r>
+          <w:rPr>
+            <w:noProof/>
+            <w:webHidden/>
+          </w:rPr>
+          <w:tab/>
+        </w:r>
+        <w:r>
+          <w:rPr>
+            <w:noProof/>
+            <w:webHidden/>
+          </w:rPr>
+          <w:fldChar w:fldCharType="begin"/>
+        </w:r>
+        <w:r>
+          <w:rPr>
+            <w:noProof/>
+            <w:webHidden/>
+          </w:rPr>
+          <w:instrText xml:space="preserve"> PAGEREF _Toc150426219 \h </w:instrText>
+        </w:r>
+        <w:r>
+          <w:rPr>
+            <w:noProof/>
+            <w:webHidden/>
+          </w:rPr>
+        </w:r>
+        <w:r>
+          <w:rPr>
+            <w:noProof/>
+            <w:webHidden/>
+          </w:rPr>
+          <w:fldChar w:fldCharType="separate"/>
+        </w:r>
+        <w:r>
+          <w:rPr>
+            <w:noProof/>
+            <w:webHidden/>
+          </w:rPr>
+          <w:t>24</w:t>
         </w:r>
         <w:r>
           <w:rPr>
@@ -5075,7 +5424,7 @@
       <w:pPr>
         <w:pStyle w:val="Titre1"/>
       </w:pPr>
-      <w:bookmarkStart w:id="0" w:name="_Toc149410235"/>
+      <w:bookmarkStart w:id="0" w:name="_Toc150426181"/>
       <w:r>
         <w:lastRenderedPageBreak/>
         <w:t>General Introduction</w:t>
@@ -5284,7 +5633,7 @@
         <w:pStyle w:val="Titre1"/>
         <w:ind w:firstLine="708"/>
       </w:pPr>
-      <w:bookmarkStart w:id="1" w:name="_Toc149410236"/>
+      <w:bookmarkStart w:id="1" w:name="_Toc150426182"/>
       <w:r>
         <w:lastRenderedPageBreak/>
         <w:t xml:space="preserve">Chapter 1: </w:t>
@@ -5303,7 +5652,7 @@
       <w:pPr>
         <w:pStyle w:val="Titre2"/>
       </w:pPr>
-      <w:bookmarkStart w:id="2" w:name="_Toc149410237"/>
+      <w:bookmarkStart w:id="2" w:name="_Toc150426183"/>
       <w:r>
         <w:t>Introduction</w:t>
       </w:r>
@@ -5350,7 +5699,7 @@
           <w:numId w:val="2"/>
         </w:numPr>
       </w:pPr>
-      <w:bookmarkStart w:id="3" w:name="_Toc149410238"/>
+      <w:bookmarkStart w:id="3" w:name="_Toc150426184"/>
       <w:r>
         <w:t>Description of existing equipment</w:t>
       </w:r>
@@ -5405,7 +5754,7 @@
           <w:numId w:val="2"/>
         </w:numPr>
       </w:pPr>
-      <w:bookmarkStart w:id="4" w:name="_Toc149410239"/>
+      <w:bookmarkStart w:id="4" w:name="_Toc150426185"/>
       <w:r>
         <w:t>Existence</w:t>
       </w:r>
@@ -5667,7 +6016,7 @@
           <w:numId w:val="2"/>
         </w:numPr>
       </w:pPr>
-      <w:bookmarkStart w:id="5" w:name="_Toc149410240"/>
+      <w:bookmarkStart w:id="5" w:name="_Toc150426186"/>
       <w:r>
         <w:t>Proposed Solution</w:t>
       </w:r>
@@ -6035,7 +6384,7 @@
           <w:numId w:val="2"/>
         </w:numPr>
       </w:pPr>
-      <w:bookmarkStart w:id="6" w:name="_Toc149410241"/>
+      <w:bookmarkStart w:id="6" w:name="_Toc150426187"/>
       <w:r>
         <w:t xml:space="preserve">Adapted working </w:t>
       </w:r>
@@ -6053,7 +6402,7 @@
           <w:numId w:val="32"/>
         </w:numPr>
       </w:pPr>
-      <w:bookmarkStart w:id="7" w:name="_Toc149410242"/>
+      <w:bookmarkStart w:id="7" w:name="_Toc150426188"/>
       <w:r>
         <w:t xml:space="preserve">SCRUM </w:t>
       </w:r>
@@ -6187,7 +6536,7 @@
           <w:numId w:val="32"/>
         </w:numPr>
       </w:pPr>
-      <w:bookmarkStart w:id="8" w:name="_Toc149410243"/>
+      <w:bookmarkStart w:id="8" w:name="_Toc150426189"/>
       <w:r>
         <w:t xml:space="preserve">Done </w:t>
       </w:r>
@@ -6222,7 +6571,7 @@
           <w:numId w:val="32"/>
         </w:numPr>
       </w:pPr>
-      <w:bookmarkStart w:id="9" w:name="_Toc149410244"/>
+      <w:bookmarkStart w:id="9" w:name="_Toc150426190"/>
       <w:r>
         <w:t>Sprints Time Box</w:t>
       </w:r>
@@ -6262,7 +6611,7 @@
           <w:numId w:val="2"/>
         </w:numPr>
       </w:pPr>
-      <w:bookmarkStart w:id="10" w:name="_Toc149410245"/>
+      <w:bookmarkStart w:id="10" w:name="_Toc150426191"/>
       <w:r>
         <w:t>Working tools</w:t>
       </w:r>
@@ -6277,7 +6626,7 @@
           <w:numId w:val="25"/>
         </w:numPr>
       </w:pPr>
-      <w:bookmarkStart w:id="11" w:name="_Toc149410246"/>
+      <w:bookmarkStart w:id="11" w:name="_Toc150426192"/>
       <w:r>
         <w:t>Frameworks used</w:t>
       </w:r>
@@ -6395,7 +6744,7 @@
           <w:szCs w:val="28"/>
         </w:rPr>
       </w:pPr>
-      <w:bookmarkStart w:id="12" w:name="_Toc149379075"/>
+      <w:bookmarkStart w:id="12" w:name="_Toc150418544"/>
       <w:r>
         <w:rPr>
           <w:rFonts w:ascii="Times New Roman" w:hAnsi="Times New Roman" w:cs="Times New Roman"/>
@@ -6667,7 +7016,7 @@
           <w:szCs w:val="28"/>
         </w:rPr>
       </w:pPr>
-      <w:bookmarkStart w:id="13" w:name="_Toc149379076"/>
+      <w:bookmarkStart w:id="13" w:name="_Toc150418545"/>
       <w:r>
         <w:rPr>
           <w:rFonts w:ascii="Times New Roman" w:hAnsi="Times New Roman" w:cs="Times New Roman"/>
@@ -6907,7 +7256,7 @@
           <w:szCs w:val="28"/>
         </w:rPr>
       </w:pPr>
-      <w:bookmarkStart w:id="14" w:name="_Toc149379077"/>
+      <w:bookmarkStart w:id="14" w:name="_Toc150418546"/>
       <w:r>
         <w:rPr>
           <w:rFonts w:ascii="Times New Roman" w:hAnsi="Times New Roman" w:cs="Times New Roman"/>
@@ -7069,7 +7418,7 @@
           <w:numId w:val="25"/>
         </w:numPr>
       </w:pPr>
-      <w:bookmarkStart w:id="15" w:name="_Toc149410247"/>
+      <w:bookmarkStart w:id="15" w:name="_Toc150426193"/>
       <w:r>
         <w:t>Software development</w:t>
       </w:r>
@@ -7164,7 +7513,7 @@
           <w:szCs w:val="28"/>
         </w:rPr>
       </w:pPr>
-      <w:bookmarkStart w:id="16" w:name="_Toc149379078"/>
+      <w:bookmarkStart w:id="16" w:name="_Toc150418547"/>
       <w:r>
         <w:rPr>
           <w:rFonts w:ascii="Times New Roman" w:hAnsi="Times New Roman" w:cs="Times New Roman"/>
@@ -7412,7 +7761,7 @@
           <w:szCs w:val="28"/>
         </w:rPr>
       </w:pPr>
-      <w:bookmarkStart w:id="17" w:name="_Toc149379079"/>
+      <w:bookmarkStart w:id="17" w:name="_Toc150418548"/>
       <w:r>
         <w:rPr>
           <w:rFonts w:ascii="Times New Roman" w:hAnsi="Times New Roman" w:cs="Times New Roman"/>
@@ -7639,7 +7988,7 @@
           <w:szCs w:val="28"/>
         </w:rPr>
       </w:pPr>
-      <w:bookmarkStart w:id="18" w:name="_Toc149379080"/>
+      <w:bookmarkStart w:id="18" w:name="_Toc150418549"/>
       <w:r>
         <w:rPr>
           <w:rFonts w:ascii="Times New Roman" w:hAnsi="Times New Roman" w:cs="Times New Roman"/>
@@ -7890,7 +8239,7 @@
           <w:szCs w:val="28"/>
         </w:rPr>
       </w:pPr>
-      <w:bookmarkStart w:id="19" w:name="_Toc149379081"/>
+      <w:bookmarkStart w:id="19" w:name="_Toc150418550"/>
       <w:r>
         <w:rPr>
           <w:rFonts w:ascii="Times New Roman" w:hAnsi="Times New Roman" w:cs="Times New Roman"/>
@@ -8153,7 +8502,7 @@
           <w:szCs w:val="28"/>
         </w:rPr>
       </w:pPr>
-      <w:bookmarkStart w:id="20" w:name="_Toc149379082"/>
+      <w:bookmarkStart w:id="20" w:name="_Toc150418551"/>
       <w:r>
         <w:rPr>
           <w:rFonts w:ascii="Times New Roman" w:hAnsi="Times New Roman" w:cs="Times New Roman"/>
@@ -8313,7 +8662,7 @@
       <w:pPr>
         <w:pStyle w:val="Titre2"/>
       </w:pPr>
-      <w:bookmarkStart w:id="21" w:name="_Toc149410248"/>
+      <w:bookmarkStart w:id="21" w:name="_Toc150426194"/>
       <w:r>
         <w:t>Conclusion</w:t>
       </w:r>
@@ -8420,7 +8769,7 @@
       <w:pPr>
         <w:pStyle w:val="Titre1"/>
       </w:pPr>
-      <w:bookmarkStart w:id="22" w:name="_Toc149410249"/>
+      <w:bookmarkStart w:id="22" w:name="_Toc150426195"/>
       <w:r>
         <w:lastRenderedPageBreak/>
         <w:t>Chapter 2: P</w:t>
@@ -8441,7 +8790,7 @@
       <w:pPr>
         <w:pStyle w:val="Titre2"/>
       </w:pPr>
-      <w:bookmarkStart w:id="23" w:name="_Toc149410250"/>
+      <w:bookmarkStart w:id="23" w:name="_Toc150426196"/>
       <w:r>
         <w:t>Introduction</w:t>
       </w:r>
@@ -8516,7 +8865,7 @@
           <w:numId w:val="4"/>
         </w:numPr>
       </w:pPr>
-      <w:bookmarkStart w:id="24" w:name="_Toc149410251"/>
+      <w:bookmarkStart w:id="24" w:name="_Toc150426197"/>
       <w:r>
         <w:t>User’s identification</w:t>
       </w:r>
@@ -9280,7 +9629,7 @@
           <w:numId w:val="4"/>
         </w:numPr>
       </w:pPr>
-      <w:bookmarkStart w:id="25" w:name="_Toc149410252"/>
+      <w:bookmarkStart w:id="25" w:name="_Toc150426198"/>
       <w:r>
         <w:t>User Stories</w:t>
       </w:r>
@@ -9315,7 +9664,7 @@
           <w:numId w:val="4"/>
         </w:numPr>
       </w:pPr>
-      <w:bookmarkStart w:id="26" w:name="_Toc149410253"/>
+      <w:bookmarkStart w:id="26" w:name="_Toc150426199"/>
       <w:r>
         <w:rPr>
           <w:noProof/>
@@ -9371,7 +9720,7 @@
                                 <w:szCs w:val="28"/>
                               </w:rPr>
                             </w:pPr>
-                            <w:bookmarkStart w:id="27" w:name="_Toc149379083"/>
+                            <w:bookmarkStart w:id="27" w:name="_Toc150418552"/>
                             <w:r>
                               <w:rPr>
                                 <w:rFonts w:ascii="Times New Roman" w:hAnsi="Times New Roman" w:cs="Times New Roman"/>
@@ -9474,7 +9823,7 @@
                           <w:szCs w:val="28"/>
                         </w:rPr>
                       </w:pPr>
-                      <w:bookmarkStart w:id="28" w:name="_Toc149379083"/>
+                      <w:bookmarkStart w:id="28" w:name="_Toc150418552"/>
                       <w:r>
                         <w:rPr>
                           <w:rFonts w:ascii="Times New Roman" w:hAnsi="Times New Roman" w:cs="Times New Roman"/>
@@ -9554,7 +9903,7 @@
           <w:noProof/>
         </w:rPr>
         <w:drawing>
-          <wp:anchor distT="0" distB="0" distL="114300" distR="114300" simplePos="0" relativeHeight="251658240" behindDoc="0" locked="0" layoutInCell="1" allowOverlap="1" wp14:anchorId="654F5D96" wp14:editId="296CD441">
+          <wp:anchor distT="0" distB="0" distL="114300" distR="114300" simplePos="0" relativeHeight="251658240" behindDoc="0" locked="0" layoutInCell="1" allowOverlap="1" wp14:anchorId="654F5D96" wp14:editId="27B32220">
             <wp:simplePos x="0" y="0"/>
             <wp:positionH relativeFrom="margin">
               <wp:align>center</wp:align>
@@ -9633,7 +9982,7 @@
           <w:numId w:val="4"/>
         </w:numPr>
       </w:pPr>
-      <w:bookmarkStart w:id="29" w:name="_Toc149410254"/>
+      <w:bookmarkStart w:id="29" w:name="_Toc150426200"/>
       <w:r>
         <w:t>Product Backlog</w:t>
       </w:r>
@@ -9650,7 +9999,7 @@
           <w:szCs w:val="28"/>
         </w:rPr>
       </w:pPr>
-      <w:bookmarkStart w:id="30" w:name="_Toc149235527"/>
+      <w:bookmarkStart w:id="30" w:name="_Toc150426217"/>
       <w:r>
         <w:rPr>
           <w:rFonts w:ascii="Times New Roman" w:hAnsi="Times New Roman" w:cs="Times New Roman"/>
@@ -14607,7 +14956,7 @@
       <w:pPr>
         <w:pStyle w:val="Titre2"/>
       </w:pPr>
-      <w:bookmarkStart w:id="31" w:name="_Toc149410255"/>
+      <w:bookmarkStart w:id="31" w:name="_Toc150426201"/>
       <w:r>
         <w:t>Conclusion</w:t>
       </w:r>
@@ -14753,7 +15102,7 @@
           <w:szCs w:val="24"/>
         </w:rPr>
       </w:pPr>
-      <w:bookmarkStart w:id="32" w:name="_Toc149410256"/>
+      <w:bookmarkStart w:id="32" w:name="_Toc150426202"/>
       <w:r>
         <w:lastRenderedPageBreak/>
         <w:t>Chapter 3: Sprint 1</w:t>
@@ -14765,7 +15114,7 @@
       <w:pPr>
         <w:pStyle w:val="Titre2"/>
       </w:pPr>
-      <w:bookmarkStart w:id="33" w:name="_Toc149410257"/>
+      <w:bookmarkStart w:id="33" w:name="_Toc150426203"/>
       <w:r>
         <w:t>Introduction:</w:t>
       </w:r>
@@ -14808,7 +15157,7 @@
           <w:numId w:val="23"/>
         </w:numPr>
       </w:pPr>
-      <w:bookmarkStart w:id="34" w:name="_Toc149410258"/>
+      <w:bookmarkStart w:id="34" w:name="_Toc150426204"/>
       <w:r>
         <w:t xml:space="preserve">Sprint </w:t>
       </w:r>
@@ -14935,7 +15284,7 @@
           <w:numId w:val="23"/>
         </w:numPr>
       </w:pPr>
-      <w:bookmarkStart w:id="35" w:name="_Toc149410259"/>
+      <w:bookmarkStart w:id="35" w:name="_Toc150426205"/>
       <w:r>
         <w:t>Sprint backlog</w:t>
       </w:r>
@@ -14952,7 +15301,7 @@
           <w:szCs w:val="28"/>
         </w:rPr>
       </w:pPr>
-      <w:bookmarkStart w:id="36" w:name="_Toc149235528"/>
+      <w:bookmarkStart w:id="36" w:name="_Toc150426218"/>
       <w:r>
         <w:rPr>
           <w:rFonts w:ascii="Times New Roman" w:hAnsi="Times New Roman" w:cs="Times New Roman"/>
@@ -20308,7 +20657,7 @@
           <w:numId w:val="23"/>
         </w:numPr>
       </w:pPr>
-      <w:bookmarkStart w:id="37" w:name="_Toc149410260"/>
+      <w:bookmarkStart w:id="37" w:name="_Toc150426206"/>
       <w:r>
         <w:t>Sprint 1 implementation</w:t>
       </w:r>
@@ -20323,7 +20672,7 @@
           <w:numId w:val="36"/>
         </w:numPr>
       </w:pPr>
-      <w:bookmarkStart w:id="38" w:name="_Toc149410261"/>
+      <w:bookmarkStart w:id="38" w:name="_Toc150426207"/>
       <w:r>
         <w:t>System</w:t>
       </w:r>
@@ -20399,7 +20748,7 @@
           <w:szCs w:val="28"/>
         </w:rPr>
       </w:pPr>
-      <w:bookmarkStart w:id="39" w:name="_Toc149379084"/>
+      <w:bookmarkStart w:id="39" w:name="_Toc150418553"/>
       <w:r>
         <w:rPr>
           <w:rFonts w:ascii="Times New Roman" w:hAnsi="Times New Roman" w:cs="Times New Roman"/>
@@ -20481,10 +20830,10 @@
         </w:rPr>
         <w:lastRenderedPageBreak/>
         <w:drawing>
-          <wp:inline distT="0" distB="0" distL="0" distR="0" wp14:anchorId="4E1C85FB" wp14:editId="374CBC09">
-            <wp:extent cx="4526653" cy="4271645"/>
-            <wp:effectExtent l="0" t="0" r="7620" b="0"/>
-            <wp:docPr id="1925861083" name="Picture 1925861083" descr="Une image contenant texte, capture d’écran, nombre, Parallèle&#10;&#10;Description générée automatiquement"/>
+          <wp:inline distT="0" distB="0" distL="0" distR="0" wp14:anchorId="20A30B3F" wp14:editId="425534C3">
+            <wp:extent cx="4059382" cy="7854950"/>
+            <wp:effectExtent l="0" t="0" r="0" b="0"/>
+            <wp:docPr id="1262089420" name="Image 2"/>
             <wp:cNvGraphicFramePr>
               <a:graphicFrameLocks xmlns:a="http://schemas.openxmlformats.org/drawingml/2006/main" noChangeAspect="1"/>
             </wp:cNvGraphicFramePr>
@@ -20492,7 +20841,7 @@
               <a:graphicData uri="http://schemas.openxmlformats.org/drawingml/2006/picture">
                 <pic:pic xmlns:pic="http://schemas.openxmlformats.org/drawingml/2006/picture">
                   <pic:nvPicPr>
-                    <pic:cNvPr id="1925861083" name="Picture 1925861083" descr="Une image contenant texte, capture d’écran, nombre, Parallèle&#10;&#10;Description générée automatiquement"/>
+                    <pic:cNvPr id="0" name="Picture 2"/>
                     <pic:cNvPicPr>
                       <a:picLocks noChangeAspect="1" noChangeArrowheads="1"/>
                     </pic:cNvPicPr>
@@ -20513,7 +20862,7 @@
                   <pic:spPr bwMode="auto">
                     <a:xfrm>
                       <a:off x="0" y="0"/>
-                      <a:ext cx="4534044" cy="4278619"/>
+                      <a:ext cx="4062218" cy="7860438"/>
                     </a:xfrm>
                     <a:prstGeom prst="rect">
                       <a:avLst/>
@@ -20541,7 +20890,7 @@
           <w:szCs w:val="28"/>
         </w:rPr>
       </w:pPr>
-      <w:bookmarkStart w:id="40" w:name="_Toc149379085"/>
+      <w:bookmarkStart w:id="40" w:name="_Toc150418554"/>
       <w:r>
         <w:rPr>
           <w:rFonts w:ascii="Times New Roman" w:hAnsi="Times New Roman" w:cs="Times New Roman"/>
@@ -20623,9 +20972,10 @@
         <w:pStyle w:val="Titre3"/>
       </w:pPr>
       <w:r>
+        <w:lastRenderedPageBreak/>
         <w:t xml:space="preserve">   </w:t>
       </w:r>
-      <w:bookmarkStart w:id="41" w:name="_Toc149410262"/>
+      <w:bookmarkStart w:id="41" w:name="_Toc150426208"/>
       <w:r>
         <w:t>b</w:t>
       </w:r>
@@ -20644,7 +20994,6 @@
           <w:sz w:val="24"/>
           <w:szCs w:val="24"/>
         </w:rPr>
-        <w:lastRenderedPageBreak/>
         <mc:AlternateContent>
           <mc:Choice Requires="wpg">
             <w:drawing>
@@ -20725,7 +21074,7 @@
                                   <w:szCs w:val="28"/>
                                 </w:rPr>
                               </w:pPr>
-                              <w:bookmarkStart w:id="42" w:name="_Toc149379086"/>
+                              <w:bookmarkStart w:id="42" w:name="_Toc150418555"/>
                               <w:r>
                                 <w:rPr>
                                   <w:rFonts w:ascii="Times New Roman" w:hAnsi="Times New Roman" w:cs="Times New Roman"/>
@@ -20846,7 +21195,7 @@
                             <w:szCs w:val="28"/>
                           </w:rPr>
                         </w:pPr>
-                        <w:bookmarkStart w:id="43" w:name="_Toc149379086"/>
+                        <w:bookmarkStart w:id="43" w:name="_Toc150418555"/>
                         <w:r>
                           <w:rPr>
                             <w:rFonts w:ascii="Times New Roman" w:hAnsi="Times New Roman" w:cs="Times New Roman"/>
@@ -20934,10 +21283,10 @@
         </w:rPr>
         <w:lastRenderedPageBreak/>
         <w:drawing>
-          <wp:inline distT="0" distB="0" distL="0" distR="0" wp14:anchorId="7EA4D49B" wp14:editId="147D330D">
-            <wp:extent cx="4572000" cy="2009775"/>
+          <wp:inline distT="0" distB="0" distL="0" distR="0" wp14:anchorId="31A9DA71" wp14:editId="4FDAB774">
+            <wp:extent cx="5029200" cy="2424430"/>
             <wp:effectExtent l="0" t="0" r="0" b="0"/>
-            <wp:docPr id="1997409277" name="Image 1997409277"/>
+            <wp:docPr id="1145426279" name="Image 1"/>
             <wp:cNvGraphicFramePr>
               <a:graphicFrameLocks xmlns:a="http://schemas.openxmlformats.org/drawingml/2006/main" noChangeAspect="1"/>
             </wp:cNvGraphicFramePr>
@@ -20945,8 +21294,10 @@
               <a:graphicData uri="http://schemas.openxmlformats.org/drawingml/2006/picture">
                 <pic:pic xmlns:pic="http://schemas.openxmlformats.org/drawingml/2006/picture">
                   <pic:nvPicPr>
-                    <pic:cNvPr id="0" name=""/>
-                    <pic:cNvPicPr/>
+                    <pic:cNvPr id="0" name="Picture 1"/>
+                    <pic:cNvPicPr>
+                      <a:picLocks noChangeAspect="1" noChangeArrowheads="1"/>
+                    </pic:cNvPicPr>
                   </pic:nvPicPr>
                   <pic:blipFill>
                     <a:blip r:embed="rId32">
@@ -20956,18 +21307,23 @@
                         </a:ext>
                       </a:extLst>
                     </a:blip>
+                    <a:srcRect/>
                     <a:stretch>
                       <a:fillRect/>
                     </a:stretch>
                   </pic:blipFill>
-                  <pic:spPr>
+                  <pic:spPr bwMode="auto">
                     <a:xfrm>
                       <a:off x="0" y="0"/>
-                      <a:ext cx="4572000" cy="2009775"/>
+                      <a:ext cx="5029200" cy="2424430"/>
                     </a:xfrm>
                     <a:prstGeom prst="rect">
                       <a:avLst/>
                     </a:prstGeom>
+                    <a:noFill/>
+                    <a:ln>
+                      <a:noFill/>
+                    </a:ln>
                   </pic:spPr>
                 </pic:pic>
               </a:graphicData>
@@ -20987,7 +21343,7 @@
           <w:szCs w:val="28"/>
         </w:rPr>
       </w:pPr>
-      <w:bookmarkStart w:id="44" w:name="_Toc149379087"/>
+      <w:bookmarkStart w:id="44" w:name="_Toc150418556"/>
       <w:r>
         <w:rPr>
           <w:rFonts w:ascii="Times New Roman" w:hAnsi="Times New Roman" w:cs="Times New Roman"/>
@@ -21080,13 +21436,450 @@
           <w:numId w:val="25"/>
         </w:numPr>
       </w:pPr>
-      <w:bookmarkStart w:id="45" w:name="_Toc149410263"/>
+      <w:bookmarkStart w:id="45" w:name="_Toc150426209"/>
       <w:r>
         <w:t>Conception phase</w:t>
       </w:r>
       <w:bookmarkEnd w:id="45"/>
     </w:p>
     <w:p/>
+    <w:p>
+      <w:pPr>
+        <w:keepNext/>
+      </w:pPr>
+      <w:r>
+        <w:rPr>
+          <w:noProof/>
+        </w:rPr>
+        <w:lastRenderedPageBreak/>
+        <w:drawing>
+          <wp:inline distT="0" distB="0" distL="0" distR="0" wp14:anchorId="5731B1D3" wp14:editId="6FB66D1E">
+            <wp:extent cx="6233160" cy="7869382"/>
+            <wp:effectExtent l="0" t="0" r="0" b="0"/>
+            <wp:docPr id="40978567" name="Image 1"/>
+            <wp:cNvGraphicFramePr>
+              <a:graphicFrameLocks xmlns:a="http://schemas.openxmlformats.org/drawingml/2006/main" noChangeAspect="1"/>
+            </wp:cNvGraphicFramePr>
+            <a:graphic xmlns:a="http://schemas.openxmlformats.org/drawingml/2006/main">
+              <a:graphicData uri="http://schemas.openxmlformats.org/drawingml/2006/picture">
+                <pic:pic xmlns:pic="http://schemas.openxmlformats.org/drawingml/2006/picture">
+                  <pic:nvPicPr>
+                    <pic:cNvPr id="0" name="Picture 1"/>
+                    <pic:cNvPicPr>
+                      <a:picLocks noChangeAspect="1" noChangeArrowheads="1"/>
+                    </pic:cNvPicPr>
+                  </pic:nvPicPr>
+                  <pic:blipFill>
+                    <a:blip r:embed="rId33">
+                      <a:extLst>
+                        <a:ext uri="{28A0092B-C50C-407E-A947-70E740481C1C}">
+                          <a14:useLocalDpi xmlns:a14="http://schemas.microsoft.com/office/drawing/2010/main" val="0"/>
+                        </a:ext>
+                      </a:extLst>
+                    </a:blip>
+                    <a:srcRect/>
+                    <a:stretch>
+                      <a:fillRect/>
+                    </a:stretch>
+                  </pic:blipFill>
+                  <pic:spPr bwMode="auto">
+                    <a:xfrm>
+                      <a:off x="0" y="0"/>
+                      <a:ext cx="6244031" cy="7883107"/>
+                    </a:xfrm>
+                    <a:prstGeom prst="rect">
+                      <a:avLst/>
+                    </a:prstGeom>
+                    <a:noFill/>
+                    <a:ln>
+                      <a:noFill/>
+                    </a:ln>
+                  </pic:spPr>
+                </pic:pic>
+              </a:graphicData>
+            </a:graphic>
+          </wp:inline>
+        </w:drawing>
+      </w:r>
+    </w:p>
+    <w:p>
+      <w:pPr>
+        <w:pStyle w:val="Lgende"/>
+        <w:jc w:val="center"/>
+        <w:rPr>
+          <w:rFonts w:ascii="Times New Roman" w:hAnsi="Times New Roman" w:cs="Times New Roman"/>
+          <w:color w:val="auto"/>
+          <w:sz w:val="28"/>
+          <w:szCs w:val="28"/>
+          <w:lang w:val="fr-FR"/>
+        </w:rPr>
+      </w:pPr>
+      <w:bookmarkStart w:id="46" w:name="_Toc150418557"/>
+      <w:r>
+        <w:rPr>
+          <w:rFonts w:ascii="Times New Roman" w:hAnsi="Times New Roman" w:cs="Times New Roman"/>
+          <w:color w:val="auto"/>
+          <w:sz w:val="28"/>
+          <w:szCs w:val="28"/>
+          <w:lang w:val="fr-FR"/>
+        </w:rPr>
+        <w:t xml:space="preserve">Figure </w:t>
+      </w:r>
+      <w:r>
+        <w:rPr>
+          <w:rFonts w:ascii="Times New Roman" w:hAnsi="Times New Roman" w:cs="Times New Roman"/>
+          <w:color w:val="auto"/>
+          <w:sz w:val="28"/>
+          <w:szCs w:val="28"/>
+        </w:rPr>
+        <w:fldChar w:fldCharType="begin"/>
+      </w:r>
+      <w:r>
+        <w:rPr>
+          <w:rFonts w:ascii="Times New Roman" w:hAnsi="Times New Roman" w:cs="Times New Roman"/>
+          <w:color w:val="auto"/>
+          <w:sz w:val="28"/>
+          <w:szCs w:val="28"/>
+          <w:lang w:val="fr-FR"/>
+        </w:rPr>
+        <w:instrText xml:space="preserve"> SEQ Figure \* ARABIC </w:instrText>
+      </w:r>
+      <w:r>
+        <w:rPr>
+          <w:rFonts w:ascii="Times New Roman" w:hAnsi="Times New Roman" w:cs="Times New Roman"/>
+          <w:color w:val="auto"/>
+          <w:sz w:val="28"/>
+          <w:szCs w:val="28"/>
+        </w:rPr>
+        <w:fldChar w:fldCharType="separate"/>
+      </w:r>
+      <w:r>
+        <w:rPr>
+          <w:rFonts w:ascii="Times New Roman" w:hAnsi="Times New Roman" w:cs="Times New Roman"/>
+          <w:noProof/>
+          <w:color w:val="auto"/>
+          <w:sz w:val="28"/>
+          <w:szCs w:val="28"/>
+          <w:lang w:val="fr-FR"/>
+        </w:rPr>
+        <w:t>14</w:t>
+      </w:r>
+      <w:r>
+        <w:rPr>
+          <w:rFonts w:ascii="Times New Roman" w:hAnsi="Times New Roman" w:cs="Times New Roman"/>
+          <w:color w:val="auto"/>
+          <w:sz w:val="28"/>
+          <w:szCs w:val="28"/>
+        </w:rPr>
+        <w:fldChar w:fldCharType="end"/>
+      </w:r>
+      <w:r>
+        <w:rPr>
+          <w:rFonts w:ascii="Times New Roman" w:hAnsi="Times New Roman" w:cs="Times New Roman"/>
+          <w:color w:val="auto"/>
+          <w:sz w:val="28"/>
+          <w:szCs w:val="28"/>
+          <w:lang w:val="fr-FR"/>
+        </w:rPr>
+        <w:t xml:space="preserve">: </w:t>
+      </w:r>
+      <w:r>
+        <w:rPr>
+          <w:rFonts w:ascii="Times New Roman" w:hAnsi="Times New Roman" w:cs="Times New Roman"/>
+          <w:color w:val="auto"/>
+          <w:sz w:val="28"/>
+          <w:szCs w:val="28"/>
+          <w:lang w:val="fr-FR"/>
+        </w:rPr>
+        <w:t>Sequence Diagram</w:t>
+      </w:r>
+      <w:r>
+        <w:rPr>
+          <w:rFonts w:ascii="Times New Roman" w:hAnsi="Times New Roman" w:cs="Times New Roman"/>
+          <w:color w:val="auto"/>
+          <w:sz w:val="28"/>
+          <w:szCs w:val="28"/>
+          <w:lang w:val="fr-FR"/>
+        </w:rPr>
+        <w:t xml:space="preserve"> "Crud Products"</w:t>
+      </w:r>
+      <w:bookmarkEnd w:id="46"/>
+    </w:p>
+    <w:p>
+      <w:pPr>
+        <w:keepNext/>
+      </w:pPr>
+      <w:r>
+        <w:rPr>
+          <w:noProof/>
+          <w:lang w:val="fr-FR"/>
+        </w:rPr>
+        <w:lastRenderedPageBreak/>
+        <w:drawing>
+          <wp:inline distT="0" distB="0" distL="0" distR="0" wp14:anchorId="1048097B" wp14:editId="02EA6BE2">
+            <wp:extent cx="5998452" cy="7827818"/>
+            <wp:effectExtent l="0" t="0" r="2540" b="1905"/>
+            <wp:docPr id="1962945388" name="Image 1"/>
+            <wp:cNvGraphicFramePr>
+              <a:graphicFrameLocks xmlns:a="http://schemas.openxmlformats.org/drawingml/2006/main" noChangeAspect="1"/>
+            </wp:cNvGraphicFramePr>
+            <a:graphic xmlns:a="http://schemas.openxmlformats.org/drawingml/2006/main">
+              <a:graphicData uri="http://schemas.openxmlformats.org/drawingml/2006/picture">
+                <pic:pic xmlns:pic="http://schemas.openxmlformats.org/drawingml/2006/picture">
+                  <pic:nvPicPr>
+                    <pic:cNvPr id="0" name="Picture 1"/>
+                    <pic:cNvPicPr>
+                      <a:picLocks noChangeAspect="1" noChangeArrowheads="1"/>
+                    </pic:cNvPicPr>
+                  </pic:nvPicPr>
+                  <pic:blipFill>
+                    <a:blip r:embed="rId34">
+                      <a:extLst>
+                        <a:ext uri="{28A0092B-C50C-407E-A947-70E740481C1C}">
+                          <a14:useLocalDpi xmlns:a14="http://schemas.microsoft.com/office/drawing/2010/main" val="0"/>
+                        </a:ext>
+                      </a:extLst>
+                    </a:blip>
+                    <a:srcRect/>
+                    <a:stretch>
+                      <a:fillRect/>
+                    </a:stretch>
+                  </pic:blipFill>
+                  <pic:spPr bwMode="auto">
+                    <a:xfrm>
+                      <a:off x="0" y="0"/>
+                      <a:ext cx="6011908" cy="7845377"/>
+                    </a:xfrm>
+                    <a:prstGeom prst="rect">
+                      <a:avLst/>
+                    </a:prstGeom>
+                    <a:noFill/>
+                    <a:ln>
+                      <a:noFill/>
+                    </a:ln>
+                  </pic:spPr>
+                </pic:pic>
+              </a:graphicData>
+            </a:graphic>
+          </wp:inline>
+        </w:drawing>
+      </w:r>
+    </w:p>
+    <w:p>
+      <w:pPr>
+        <w:pStyle w:val="Lgende"/>
+        <w:jc w:val="center"/>
+        <w:rPr>
+          <w:rFonts w:ascii="Times New Roman" w:hAnsi="Times New Roman" w:cs="Times New Roman"/>
+          <w:color w:val="auto"/>
+          <w:sz w:val="28"/>
+          <w:szCs w:val="28"/>
+        </w:rPr>
+      </w:pPr>
+      <w:bookmarkStart w:id="47" w:name="_Toc150418558"/>
+      <w:r>
+        <w:rPr>
+          <w:rFonts w:ascii="Times New Roman" w:hAnsi="Times New Roman" w:cs="Times New Roman"/>
+          <w:color w:val="auto"/>
+          <w:sz w:val="28"/>
+          <w:szCs w:val="28"/>
+        </w:rPr>
+        <w:t xml:space="preserve">Figure </w:t>
+      </w:r>
+      <w:r>
+        <w:rPr>
+          <w:rFonts w:ascii="Times New Roman" w:hAnsi="Times New Roman" w:cs="Times New Roman"/>
+          <w:color w:val="auto"/>
+          <w:sz w:val="28"/>
+          <w:szCs w:val="28"/>
+        </w:rPr>
+        <w:fldChar w:fldCharType="begin"/>
+      </w:r>
+      <w:r>
+        <w:rPr>
+          <w:rFonts w:ascii="Times New Roman" w:hAnsi="Times New Roman" w:cs="Times New Roman"/>
+          <w:color w:val="auto"/>
+          <w:sz w:val="28"/>
+          <w:szCs w:val="28"/>
+        </w:rPr>
+        <w:instrText xml:space="preserve"> SEQ Figure \* ARABIC </w:instrText>
+      </w:r>
+      <w:r>
+        <w:rPr>
+          <w:rFonts w:ascii="Times New Roman" w:hAnsi="Times New Roman" w:cs="Times New Roman"/>
+          <w:color w:val="auto"/>
+          <w:sz w:val="28"/>
+          <w:szCs w:val="28"/>
+        </w:rPr>
+        <w:fldChar w:fldCharType="separate"/>
+      </w:r>
+      <w:r>
+        <w:rPr>
+          <w:rFonts w:ascii="Times New Roman" w:hAnsi="Times New Roman" w:cs="Times New Roman"/>
+          <w:noProof/>
+          <w:color w:val="auto"/>
+          <w:sz w:val="28"/>
+          <w:szCs w:val="28"/>
+        </w:rPr>
+        <w:t>15</w:t>
+      </w:r>
+      <w:r>
+        <w:rPr>
+          <w:rFonts w:ascii="Times New Roman" w:hAnsi="Times New Roman" w:cs="Times New Roman"/>
+          <w:color w:val="auto"/>
+          <w:sz w:val="28"/>
+          <w:szCs w:val="28"/>
+        </w:rPr>
+        <w:fldChar w:fldCharType="end"/>
+      </w:r>
+      <w:r>
+        <w:rPr>
+          <w:rFonts w:ascii="Times New Roman" w:hAnsi="Times New Roman" w:cs="Times New Roman"/>
+          <w:color w:val="auto"/>
+          <w:sz w:val="28"/>
+          <w:szCs w:val="28"/>
+        </w:rPr>
+        <w:t>: Sequence Diagram "Crud Categories"</w:t>
+      </w:r>
+      <w:bookmarkEnd w:id="47"/>
+    </w:p>
+    <w:p>
+      <w:pPr>
+        <w:keepNext/>
+      </w:pPr>
+      <w:r>
+        <w:rPr>
+          <w:noProof/>
+        </w:rPr>
+        <w:lastRenderedPageBreak/>
+        <w:drawing>
+          <wp:inline distT="0" distB="0" distL="0" distR="0" wp14:anchorId="711A3C4E" wp14:editId="32320A79">
+            <wp:extent cx="6109855" cy="4322445"/>
+            <wp:effectExtent l="0" t="0" r="5715" b="1905"/>
+            <wp:docPr id="547518016" name="Image 2"/>
+            <wp:cNvGraphicFramePr>
+              <a:graphicFrameLocks xmlns:a="http://schemas.openxmlformats.org/drawingml/2006/main" noChangeAspect="1"/>
+            </wp:cNvGraphicFramePr>
+            <a:graphic xmlns:a="http://schemas.openxmlformats.org/drawingml/2006/main">
+              <a:graphicData uri="http://schemas.openxmlformats.org/drawingml/2006/picture">
+                <pic:pic xmlns:pic="http://schemas.openxmlformats.org/drawingml/2006/picture">
+                  <pic:nvPicPr>
+                    <pic:cNvPr id="0" name="Picture 2"/>
+                    <pic:cNvPicPr>
+                      <a:picLocks noChangeAspect="1" noChangeArrowheads="1"/>
+                    </pic:cNvPicPr>
+                  </pic:nvPicPr>
+                  <pic:blipFill>
+                    <a:blip r:embed="rId35">
+                      <a:extLst>
+                        <a:ext uri="{28A0092B-C50C-407E-A947-70E740481C1C}">
+                          <a14:useLocalDpi xmlns:a14="http://schemas.microsoft.com/office/drawing/2010/main" val="0"/>
+                        </a:ext>
+                      </a:extLst>
+                    </a:blip>
+                    <a:srcRect/>
+                    <a:stretch>
+                      <a:fillRect/>
+                    </a:stretch>
+                  </pic:blipFill>
+                  <pic:spPr bwMode="auto">
+                    <a:xfrm>
+                      <a:off x="0" y="0"/>
+                      <a:ext cx="6110847" cy="4323147"/>
+                    </a:xfrm>
+                    <a:prstGeom prst="rect">
+                      <a:avLst/>
+                    </a:prstGeom>
+                    <a:noFill/>
+                    <a:ln>
+                      <a:noFill/>
+                    </a:ln>
+                  </pic:spPr>
+                </pic:pic>
+              </a:graphicData>
+            </a:graphic>
+          </wp:inline>
+        </w:drawing>
+      </w:r>
+    </w:p>
+    <w:p>
+      <w:pPr>
+        <w:pStyle w:val="Lgende"/>
+        <w:jc w:val="center"/>
+        <w:rPr>
+          <w:rFonts w:ascii="Times New Roman" w:hAnsi="Times New Roman" w:cs="Times New Roman"/>
+          <w:color w:val="auto"/>
+          <w:sz w:val="28"/>
+          <w:szCs w:val="28"/>
+        </w:rPr>
+      </w:pPr>
+      <w:bookmarkStart w:id="48" w:name="_Toc150418559"/>
+      <w:r>
+        <w:rPr>
+          <w:rFonts w:ascii="Times New Roman" w:hAnsi="Times New Roman" w:cs="Times New Roman"/>
+          <w:color w:val="auto"/>
+          <w:sz w:val="28"/>
+          <w:szCs w:val="28"/>
+        </w:rPr>
+        <w:t xml:space="preserve">Figure </w:t>
+      </w:r>
+      <w:r>
+        <w:rPr>
+          <w:rFonts w:ascii="Times New Roman" w:hAnsi="Times New Roman" w:cs="Times New Roman"/>
+          <w:color w:val="auto"/>
+          <w:sz w:val="28"/>
+          <w:szCs w:val="28"/>
+        </w:rPr>
+        <w:fldChar w:fldCharType="begin"/>
+      </w:r>
+      <w:r>
+        <w:rPr>
+          <w:rFonts w:ascii="Times New Roman" w:hAnsi="Times New Roman" w:cs="Times New Roman"/>
+          <w:color w:val="auto"/>
+          <w:sz w:val="28"/>
+          <w:szCs w:val="28"/>
+        </w:rPr>
+        <w:instrText xml:space="preserve"> SEQ Figure \* ARABIC </w:instrText>
+      </w:r>
+      <w:r>
+        <w:rPr>
+          <w:rFonts w:ascii="Times New Roman" w:hAnsi="Times New Roman" w:cs="Times New Roman"/>
+          <w:color w:val="auto"/>
+          <w:sz w:val="28"/>
+          <w:szCs w:val="28"/>
+        </w:rPr>
+        <w:fldChar w:fldCharType="separate"/>
+      </w:r>
+      <w:r>
+        <w:rPr>
+          <w:rFonts w:ascii="Times New Roman" w:hAnsi="Times New Roman" w:cs="Times New Roman"/>
+          <w:noProof/>
+          <w:color w:val="auto"/>
+          <w:sz w:val="28"/>
+          <w:szCs w:val="28"/>
+        </w:rPr>
+        <w:t>16</w:t>
+      </w:r>
+      <w:r>
+        <w:rPr>
+          <w:rFonts w:ascii="Times New Roman" w:hAnsi="Times New Roman" w:cs="Times New Roman"/>
+          <w:color w:val="auto"/>
+          <w:sz w:val="28"/>
+          <w:szCs w:val="28"/>
+        </w:rPr>
+        <w:fldChar w:fldCharType="end"/>
+      </w:r>
+      <w:r>
+        <w:rPr>
+          <w:rFonts w:ascii="Times New Roman" w:hAnsi="Times New Roman" w:cs="Times New Roman"/>
+          <w:color w:val="auto"/>
+          <w:sz w:val="28"/>
+          <w:szCs w:val="28"/>
+        </w:rPr>
+        <w:t>: Conception Class</w:t>
+      </w:r>
+      <w:bookmarkEnd w:id="48"/>
+    </w:p>
     <w:p>
       <w:pPr>
         <w:pStyle w:val="Titre3"/>
@@ -21095,67 +21888,357 @@
           <w:numId w:val="25"/>
         </w:numPr>
       </w:pPr>
-      <w:bookmarkStart w:id="46" w:name="_Toc149410264"/>
+      <w:bookmarkStart w:id="49" w:name="_Toc150426210"/>
       <w:r>
         <w:t>Interfaces Models</w:t>
       </w:r>
-      <w:bookmarkEnd w:id="46"/>
+      <w:bookmarkEnd w:id="49"/>
+    </w:p>
+    <w:p/>
+    <w:p/>
+    <w:p>
+      <w:pPr>
+        <w:pStyle w:val="Titre2"/>
+        <w:numPr>
+          <w:ilvl w:val="0"/>
+          <w:numId w:val="23"/>
+        </w:numPr>
+      </w:pPr>
+      <w:bookmarkStart w:id="50" w:name="_Toc150426211"/>
+      <w:r>
+        <w:t>Sprint retrospective</w:t>
+      </w:r>
+      <w:bookmarkEnd w:id="50"/>
+    </w:p>
+    <w:p>
+      <w:pPr>
+        <w:jc w:val="both"/>
+        <w:rPr>
+          <w:rFonts w:ascii="Times New Roman" w:hAnsi="Times New Roman" w:cs="Times New Roman"/>
+          <w:sz w:val="24"/>
+          <w:szCs w:val="24"/>
+        </w:rPr>
+      </w:pPr>
+    </w:p>
+    <w:p>
+      <w:pPr>
+        <w:spacing w:line="360" w:lineRule="auto"/>
+        <w:ind w:firstLine="720"/>
+        <w:jc w:val="both"/>
+        <w:rPr>
+          <w:rFonts w:ascii="Times New Roman" w:hAnsi="Times New Roman" w:cs="Times New Roman"/>
+          <w:sz w:val="24"/>
+          <w:szCs w:val="24"/>
+        </w:rPr>
+      </w:pPr>
+      <w:r>
+        <w:rPr>
+          <w:rFonts w:ascii="Times New Roman" w:hAnsi="Times New Roman" w:cs="Times New Roman"/>
+          <w:sz w:val="24"/>
+          <w:szCs w:val="24"/>
+        </w:rPr>
+        <w:t>As a scrum teams, we are planned this meeting to discuss about the problems during this sprint, what’s going well and what we can do to ameliorate.</w:t>
+      </w:r>
+    </w:p>
+    <w:p>
+      <w:pPr>
+        <w:pStyle w:val="Lgende"/>
+        <w:rPr>
+          <w:rFonts w:ascii="Times New Roman" w:hAnsi="Times New Roman" w:cs="Times New Roman"/>
+          <w:color w:val="auto"/>
+          <w:sz w:val="28"/>
+          <w:szCs w:val="28"/>
+        </w:rPr>
+      </w:pPr>
+      <w:bookmarkStart w:id="51" w:name="_Toc150426219"/>
+      <w:r>
+        <w:rPr>
+          <w:rFonts w:ascii="Times New Roman" w:hAnsi="Times New Roman" w:cs="Times New Roman"/>
+          <w:color w:val="auto"/>
+          <w:sz w:val="28"/>
+          <w:szCs w:val="28"/>
+        </w:rPr>
+        <w:t xml:space="preserve">Table </w:t>
+      </w:r>
+      <w:r>
+        <w:rPr>
+          <w:rFonts w:ascii="Times New Roman" w:hAnsi="Times New Roman" w:cs="Times New Roman"/>
+          <w:color w:val="auto"/>
+          <w:sz w:val="28"/>
+          <w:szCs w:val="28"/>
+        </w:rPr>
+        <w:fldChar w:fldCharType="begin"/>
+      </w:r>
+      <w:r>
+        <w:rPr>
+          <w:rFonts w:ascii="Times New Roman" w:hAnsi="Times New Roman" w:cs="Times New Roman"/>
+          <w:color w:val="auto"/>
+          <w:sz w:val="28"/>
+          <w:szCs w:val="28"/>
+        </w:rPr>
+        <w:instrText xml:space="preserve"> SEQ Table \* ARABIC </w:instrText>
+      </w:r>
+      <w:r>
+        <w:rPr>
+          <w:rFonts w:ascii="Times New Roman" w:hAnsi="Times New Roman" w:cs="Times New Roman"/>
+          <w:color w:val="auto"/>
+          <w:sz w:val="28"/>
+          <w:szCs w:val="28"/>
+        </w:rPr>
+        <w:fldChar w:fldCharType="separate"/>
+      </w:r>
+      <w:r>
+        <w:rPr>
+          <w:rFonts w:ascii="Times New Roman" w:hAnsi="Times New Roman" w:cs="Times New Roman"/>
+          <w:noProof/>
+          <w:color w:val="auto"/>
+          <w:sz w:val="28"/>
+          <w:szCs w:val="28"/>
+        </w:rPr>
+        <w:t>3</w:t>
+      </w:r>
+      <w:r>
+        <w:rPr>
+          <w:rFonts w:ascii="Times New Roman" w:hAnsi="Times New Roman" w:cs="Times New Roman"/>
+          <w:color w:val="auto"/>
+          <w:sz w:val="28"/>
+          <w:szCs w:val="28"/>
+        </w:rPr>
+        <w:fldChar w:fldCharType="end"/>
+      </w:r>
+      <w:r>
+        <w:rPr>
+          <w:rFonts w:ascii="Times New Roman" w:hAnsi="Times New Roman" w:cs="Times New Roman"/>
+          <w:color w:val="auto"/>
+          <w:sz w:val="28"/>
+          <w:szCs w:val="28"/>
+        </w:rPr>
+        <w:t>: ToDo for amelioration</w:t>
+      </w:r>
+      <w:bookmarkEnd w:id="51"/>
+    </w:p>
+    <w:tbl>
+      <w:tblPr>
+        <w:tblStyle w:val="TableauGrille6Couleur"/>
+        <w:tblW w:w="0" w:type="auto"/>
+        <w:tblLook w:val="04A0" w:firstRow="1" w:lastRow="0" w:firstColumn="1" w:lastColumn="0" w:noHBand="0" w:noVBand="1"/>
+      </w:tblPr>
+      <w:tblGrid>
+        <w:gridCol w:w="4675"/>
+        <w:gridCol w:w="4675"/>
+      </w:tblGrid>
+      <w:tr>
+        <w:trPr>
+          <w:cnfStyle w:val="100000000000" w:firstRow="1" w:lastRow="0" w:firstColumn="0" w:lastColumn="0" w:oddVBand="0" w:evenVBand="0" w:oddHBand="0" w:evenHBand="0" w:firstRowFirstColumn="0" w:firstRowLastColumn="0" w:lastRowFirstColumn="0" w:lastRowLastColumn="0"/>
+        </w:trPr>
+        <w:tc>
+          <w:tcPr>
+            <w:cnfStyle w:val="001000000000" w:firstRow="0" w:lastRow="0" w:firstColumn="1" w:lastColumn="0" w:oddVBand="0" w:evenVBand="0" w:oddHBand="0" w:evenHBand="0" w:firstRowFirstColumn="0" w:firstRowLastColumn="0" w:lastRowFirstColumn="0" w:lastRowLastColumn="0"/>
+            <w:tcW w:w="4675" w:type="dxa"/>
+          </w:tcPr>
+          <w:p>
+            <w:pPr>
+              <w:jc w:val="center"/>
+              <w:rPr>
+                <w:rFonts w:ascii="Times New Roman" w:hAnsi="Times New Roman" w:cs="Times New Roman"/>
+                <w:sz w:val="24"/>
+                <w:szCs w:val="24"/>
+              </w:rPr>
+            </w:pPr>
+            <w:r>
+              <w:rPr>
+                <w:rFonts w:ascii="Times New Roman" w:hAnsi="Times New Roman" w:cs="Times New Roman"/>
+                <w:sz w:val="24"/>
+                <w:szCs w:val="24"/>
+              </w:rPr>
+              <w:t>What’s going well</w:t>
+            </w:r>
+          </w:p>
+        </w:tc>
+        <w:tc>
+          <w:tcPr>
+            <w:tcW w:w="4675" w:type="dxa"/>
+          </w:tcPr>
+          <w:p>
+            <w:pPr>
+              <w:jc w:val="center"/>
+              <w:cnfStyle w:val="100000000000" w:firstRow="1" w:lastRow="0" w:firstColumn="0" w:lastColumn="0" w:oddVBand="0" w:evenVBand="0" w:oddHBand="0" w:evenHBand="0" w:firstRowFirstColumn="0" w:firstRowLastColumn="0" w:lastRowFirstColumn="0" w:lastRowLastColumn="0"/>
+              <w:rPr>
+                <w:rFonts w:ascii="Times New Roman" w:hAnsi="Times New Roman" w:cs="Times New Roman"/>
+                <w:sz w:val="24"/>
+                <w:szCs w:val="24"/>
+              </w:rPr>
+            </w:pPr>
+            <w:r>
+              <w:rPr>
+                <w:rFonts w:ascii="Times New Roman" w:hAnsi="Times New Roman" w:cs="Times New Roman"/>
+                <w:sz w:val="24"/>
+                <w:szCs w:val="24"/>
+              </w:rPr>
+              <w:t>Doing to ameliorate</w:t>
+            </w:r>
+          </w:p>
+        </w:tc>
+      </w:tr>
+      <w:tr>
+        <w:trPr>
+          <w:cnfStyle w:val="000000100000" w:firstRow="0" w:lastRow="0" w:firstColumn="0" w:lastColumn="0" w:oddVBand="0" w:evenVBand="0" w:oddHBand="1" w:evenHBand="0" w:firstRowFirstColumn="0" w:firstRowLastColumn="0" w:lastRowFirstColumn="0" w:lastRowLastColumn="0"/>
+        </w:trPr>
+        <w:tc>
+          <w:tcPr>
+            <w:cnfStyle w:val="001000000000" w:firstRow="0" w:lastRow="0" w:firstColumn="1" w:lastColumn="0" w:oddVBand="0" w:evenVBand="0" w:oddHBand="0" w:evenHBand="0" w:firstRowFirstColumn="0" w:firstRowLastColumn="0" w:lastRowFirstColumn="0" w:lastRowLastColumn="0"/>
+            <w:tcW w:w="4675" w:type="dxa"/>
+          </w:tcPr>
+          <w:p>
+            <w:pPr>
+              <w:jc w:val="both"/>
+              <w:rPr>
+                <w:rFonts w:ascii="Times New Roman" w:hAnsi="Times New Roman" w:cs="Times New Roman"/>
+                <w:b w:val="0"/>
+                <w:bCs w:val="0"/>
+                <w:sz w:val="24"/>
+                <w:szCs w:val="24"/>
+              </w:rPr>
+            </w:pPr>
+            <w:r>
+              <w:rPr>
+                <w:rFonts w:ascii="Times New Roman" w:hAnsi="Times New Roman" w:cs="Times New Roman"/>
+                <w:b w:val="0"/>
+                <w:bCs w:val="0"/>
+                <w:sz w:val="24"/>
+                <w:szCs w:val="24"/>
+              </w:rPr>
+              <w:t>Technical developpement</w:t>
+            </w:r>
+          </w:p>
+        </w:tc>
+        <w:tc>
+          <w:tcPr>
+            <w:tcW w:w="4675" w:type="dxa"/>
+          </w:tcPr>
+          <w:p>
+            <w:pPr>
+              <w:jc w:val="both"/>
+              <w:cnfStyle w:val="000000100000" w:firstRow="0" w:lastRow="0" w:firstColumn="0" w:lastColumn="0" w:oddVBand="0" w:evenVBand="0" w:oddHBand="1" w:evenHBand="0" w:firstRowFirstColumn="0" w:firstRowLastColumn="0" w:lastRowFirstColumn="0" w:lastRowLastColumn="0"/>
+              <w:rPr>
+                <w:rFonts w:ascii="Times New Roman" w:hAnsi="Times New Roman" w:cs="Times New Roman"/>
+                <w:sz w:val="24"/>
+                <w:szCs w:val="24"/>
+              </w:rPr>
+            </w:pPr>
+            <w:r>
+              <w:rPr>
+                <w:rFonts w:ascii="Times New Roman" w:hAnsi="Times New Roman" w:cs="Times New Roman"/>
+                <w:sz w:val="24"/>
+                <w:szCs w:val="24"/>
+              </w:rPr>
+              <w:t>Time estimation for tasks</w:t>
+            </w:r>
+          </w:p>
+        </w:tc>
+      </w:tr>
+      <w:tr>
+        <w:tc>
+          <w:tcPr>
+            <w:cnfStyle w:val="001000000000" w:firstRow="0" w:lastRow="0" w:firstColumn="1" w:lastColumn="0" w:oddVBand="0" w:evenVBand="0" w:oddHBand="0" w:evenHBand="0" w:firstRowFirstColumn="0" w:firstRowLastColumn="0" w:lastRowFirstColumn="0" w:lastRowLastColumn="0"/>
+            <w:tcW w:w="4675" w:type="dxa"/>
+          </w:tcPr>
+          <w:p>
+            <w:pPr>
+              <w:jc w:val="both"/>
+              <w:rPr>
+                <w:rFonts w:ascii="Times New Roman" w:hAnsi="Times New Roman" w:cs="Times New Roman"/>
+                <w:b w:val="0"/>
+                <w:bCs w:val="0"/>
+                <w:sz w:val="24"/>
+                <w:szCs w:val="24"/>
+              </w:rPr>
+            </w:pPr>
+          </w:p>
+        </w:tc>
+        <w:tc>
+          <w:tcPr>
+            <w:tcW w:w="4675" w:type="dxa"/>
+          </w:tcPr>
+          <w:p>
+            <w:pPr>
+              <w:jc w:val="both"/>
+              <w:cnfStyle w:val="000000000000" w:firstRow="0" w:lastRow="0" w:firstColumn="0" w:lastColumn="0" w:oddVBand="0" w:evenVBand="0" w:oddHBand="0" w:evenHBand="0" w:firstRowFirstColumn="0" w:firstRowLastColumn="0" w:lastRowFirstColumn="0" w:lastRowLastColumn="0"/>
+              <w:rPr>
+                <w:rFonts w:ascii="Times New Roman" w:hAnsi="Times New Roman" w:cs="Times New Roman"/>
+                <w:sz w:val="24"/>
+                <w:szCs w:val="24"/>
+              </w:rPr>
+            </w:pPr>
+            <w:r>
+              <w:rPr>
+                <w:rFonts w:ascii="Times New Roman" w:hAnsi="Times New Roman" w:cs="Times New Roman"/>
+                <w:sz w:val="24"/>
+                <w:szCs w:val="24"/>
+              </w:rPr>
+              <w:t>Affecting tasks to members</w:t>
+            </w:r>
+          </w:p>
+        </w:tc>
+      </w:tr>
+    </w:tbl>
+    <w:p/>
+    <w:p/>
+    <w:p>
+      <w:pPr>
+        <w:pStyle w:val="Titre2"/>
+      </w:pPr>
+      <w:bookmarkStart w:id="52" w:name="_Toc150426212"/>
+      <w:r>
+        <w:lastRenderedPageBreak/>
+        <w:t>Conclusion</w:t>
+      </w:r>
+      <w:bookmarkEnd w:id="52"/>
     </w:p>
     <w:p/>
     <w:p>
       <w:pPr>
-        <w:pStyle w:val="Titre2"/>
-      </w:pPr>
-      <w:bookmarkStart w:id="47" w:name="_Toc149410265"/>
-      <w:r>
-        <w:t>Conclusion</w:t>
-      </w:r>
-      <w:bookmarkEnd w:id="47"/>
+        <w:spacing w:line="360" w:lineRule="auto"/>
+        <w:ind w:firstLine="720"/>
+        <w:rPr>
+          <w:rFonts w:ascii="Times New Roman" w:hAnsi="Times New Roman" w:cs="Times New Roman"/>
+          <w:sz w:val="24"/>
+          <w:szCs w:val="24"/>
+        </w:rPr>
+      </w:pPr>
+      <w:r>
+        <w:rPr>
+          <w:rFonts w:ascii="Times New Roman" w:hAnsi="Times New Roman" w:cs="Times New Roman"/>
+          <w:sz w:val="24"/>
+          <w:szCs w:val="24"/>
+        </w:rPr>
+        <w:t>In this chapter we’ve presented the sprint 1, means we’ve presented the backlog, the sprint objective and the implementations contains the different UML diagram in the MVC structure, and we’ve also presented all the interfaces in mobile or in the web versions.</w:t>
+      </w:r>
+    </w:p>
+    <w:p>
+      <w:pPr>
+        <w:pStyle w:val="Titre1"/>
+      </w:pPr>
+      <w:r>
+        <w:br w:type="page"/>
+      </w:r>
+      <w:bookmarkStart w:id="53" w:name="_Toc150426213"/>
+      <w:r>
+        <w:lastRenderedPageBreak/>
+        <w:t>Chapter 3: Sprint 2</w:t>
+      </w:r>
+      <w:bookmarkEnd w:id="53"/>
     </w:p>
     <w:p/>
     <w:p>
       <w:pPr>
-        <w:spacing w:line="360" w:lineRule="auto"/>
-        <w:ind w:firstLine="720"/>
-        <w:rPr>
-          <w:rFonts w:ascii="Times New Roman" w:hAnsi="Times New Roman" w:cs="Times New Roman"/>
-          <w:sz w:val="24"/>
-          <w:szCs w:val="24"/>
-        </w:rPr>
-      </w:pPr>
-      <w:r>
-        <w:rPr>
-          <w:rFonts w:ascii="Times New Roman" w:hAnsi="Times New Roman" w:cs="Times New Roman"/>
-          <w:sz w:val="24"/>
-          <w:szCs w:val="24"/>
-        </w:rPr>
-        <w:t>In this chapter we’ve presented the sprint 1, means we’ve presented the backlog, the sprint objective and the implementations contains the different UML diagram in the MVC structure, and we’ve also presented all the interfaces in mobile or in the web versions.</w:t>
-      </w:r>
-    </w:p>
-    <w:p>
-      <w:pPr>
-        <w:pStyle w:val="Titre1"/>
-      </w:pPr>
-      <w:r>
-        <w:br w:type="page"/>
-      </w:r>
-      <w:bookmarkStart w:id="48" w:name="_Toc149410266"/>
-      <w:r>
-        <w:lastRenderedPageBreak/>
-        <w:t>Chapter 3: Sprint 2</w:t>
-      </w:r>
-      <w:bookmarkEnd w:id="48"/>
-    </w:p>
-    <w:p/>
-    <w:p>
-      <w:pPr>
         <w:pStyle w:val="Titre2"/>
       </w:pPr>
-      <w:bookmarkStart w:id="49" w:name="_Toc149410267"/>
+      <w:bookmarkStart w:id="54" w:name="_Toc150426214"/>
       <w:r>
         <w:t>Introduction</w:t>
       </w:r>
-      <w:bookmarkEnd w:id="49"/>
+      <w:bookmarkEnd w:id="54"/>
     </w:p>
     <w:p/>
     <w:p>
@@ -21196,11 +22279,11 @@
         <w:spacing w:line="257" w:lineRule="auto"/>
         <w:ind w:left="360"/>
       </w:pPr>
-      <w:bookmarkStart w:id="50" w:name="_Toc149410268"/>
+      <w:bookmarkStart w:id="55" w:name="_Toc150426215"/>
       <w:r>
         <w:t>Sprint goals</w:t>
       </w:r>
-      <w:bookmarkEnd w:id="50"/>
+      <w:bookmarkEnd w:id="55"/>
     </w:p>
     <w:p/>
     <w:p/>
@@ -21222,7 +22305,7 @@
         <w:br w:type="page"/>
       </w:r>
     </w:p>
-    <w:bookmarkStart w:id="51" w:name="_Toc149410269" w:displacedByCustomXml="next"/>
+    <w:bookmarkStart w:id="56" w:name="_Toc150426216" w:displacedByCustomXml="next"/>
     <w:sdt>
       <w:sdtPr>
         <w:rPr>
@@ -21254,7 +22337,7 @@
             </w:rPr>
             <w:t>Bibliography</w:t>
           </w:r>
-          <w:bookmarkEnd w:id="51"/>
+          <w:bookmarkEnd w:id="56"/>
         </w:p>
         <w:sdt>
           <w:sdtPr>
@@ -21721,12 +22804,12 @@
       </w:pPr>
     </w:p>
     <w:sectPr>
-      <w:headerReference w:type="even" r:id="rId33"/>
-      <w:headerReference w:type="default" r:id="rId34"/>
-      <w:footerReference w:type="even" r:id="rId35"/>
-      <w:footerReference w:type="default" r:id="rId36"/>
-      <w:headerReference w:type="first" r:id="rId37"/>
-      <w:footerReference w:type="first" r:id="rId38"/>
+      <w:headerReference w:type="even" r:id="rId36"/>
+      <w:headerReference w:type="default" r:id="rId37"/>
+      <w:footerReference w:type="even" r:id="rId38"/>
+      <w:footerReference w:type="default" r:id="rId39"/>
+      <w:headerReference w:type="first" r:id="rId40"/>
+      <w:footerReference w:type="first" r:id="rId41"/>
       <w:pgSz w:w="12240" w:h="15840"/>
       <w:pgMar w:top="1440" w:right="1440" w:bottom="1440" w:left="1440" w:header="720" w:footer="720" w:gutter="0"/>
       <w:pgNumType w:start="1"/>
@@ -23360,7 +24443,7 @@
   <w:abstractNum w:abstractNumId="9" w15:restartNumberingAfterBreak="0">
     <w:nsid w:val="14912072"/>
     <w:multiLevelType w:val="hybridMultilevel"/>
-    <w:tmpl w:val="2CE0DA92"/>
+    <w:tmpl w:val="DBE22164"/>
     <w:lvl w:ilvl="0" w:tplc="FCC26448">
       <w:start w:val="1"/>
       <w:numFmt w:val="decimal"/>
@@ -27502,6 +28585,141 @@
       <w:tblPr/>
       <w:tcPr>
         <w:shd w:val="clear" w:color="auto" w:fill="D9E2F3" w:themeFill="accent1" w:themeFillTint="33"/>
+      </w:tcPr>
+    </w:tblStylePr>
+  </w:style>
+  <w:style w:type="table" w:styleId="Tableausimple1">
+    <w:name w:val="Plain Table 1"/>
+    <w:basedOn w:val="TableauNormal"/>
+    <w:uiPriority w:val="41"/>
+    <w:rsid w:val="007B0575"/>
+    <w:pPr>
+      <w:spacing w:after="0" w:line="240" w:lineRule="auto"/>
+    </w:pPr>
+    <w:tblPr>
+      <w:tblStyleRowBandSize w:val="1"/>
+      <w:tblStyleColBandSize w:val="1"/>
+      <w:tblBorders>
+        <w:top w:val="single" w:sz="4" w:space="0" w:color="BFBFBF" w:themeColor="background1" w:themeShade="BF"/>
+        <w:left w:val="single" w:sz="4" w:space="0" w:color="BFBFBF" w:themeColor="background1" w:themeShade="BF"/>
+        <w:bottom w:val="single" w:sz="4" w:space="0" w:color="BFBFBF" w:themeColor="background1" w:themeShade="BF"/>
+        <w:right w:val="single" w:sz="4" w:space="0" w:color="BFBFBF" w:themeColor="background1" w:themeShade="BF"/>
+        <w:insideH w:val="single" w:sz="4" w:space="0" w:color="BFBFBF" w:themeColor="background1" w:themeShade="BF"/>
+        <w:insideV w:val="single" w:sz="4" w:space="0" w:color="BFBFBF" w:themeColor="background1" w:themeShade="BF"/>
+      </w:tblBorders>
+    </w:tblPr>
+    <w:tblStylePr w:type="firstRow">
+      <w:rPr>
+        <w:b/>
+        <w:bCs/>
+      </w:rPr>
+    </w:tblStylePr>
+    <w:tblStylePr w:type="lastRow">
+      <w:rPr>
+        <w:b/>
+        <w:bCs/>
+      </w:rPr>
+      <w:tblPr/>
+      <w:tcPr>
+        <w:tcBorders>
+          <w:top w:val="double" w:sz="4" w:space="0" w:color="BFBFBF" w:themeColor="background1" w:themeShade="BF"/>
+        </w:tcBorders>
+      </w:tcPr>
+    </w:tblStylePr>
+    <w:tblStylePr w:type="firstCol">
+      <w:rPr>
+        <w:b/>
+        <w:bCs/>
+      </w:rPr>
+    </w:tblStylePr>
+    <w:tblStylePr w:type="lastCol">
+      <w:rPr>
+        <w:b/>
+        <w:bCs/>
+      </w:rPr>
+    </w:tblStylePr>
+    <w:tblStylePr w:type="band1Vert">
+      <w:tblPr/>
+      <w:tcPr>
+        <w:shd w:val="clear" w:color="auto" w:fill="F2F2F2" w:themeFill="background1" w:themeFillShade="F2"/>
+      </w:tcPr>
+    </w:tblStylePr>
+    <w:tblStylePr w:type="band1Horz">
+      <w:tblPr/>
+      <w:tcPr>
+        <w:shd w:val="clear" w:color="auto" w:fill="F2F2F2" w:themeFill="background1" w:themeFillShade="F2"/>
+      </w:tcPr>
+    </w:tblStylePr>
+  </w:style>
+  <w:style w:type="table" w:styleId="TableauGrille6Couleur">
+    <w:name w:val="Grid Table 6 Colorful"/>
+    <w:basedOn w:val="TableauNormal"/>
+    <w:uiPriority w:val="51"/>
+    <w:rsid w:val="007B0575"/>
+    <w:pPr>
+      <w:spacing w:after="0" w:line="240" w:lineRule="auto"/>
+    </w:pPr>
+    <w:rPr>
+      <w:color w:val="000000" w:themeColor="text1"/>
+    </w:rPr>
+    <w:tblPr>
+      <w:tblStyleRowBandSize w:val="1"/>
+      <w:tblStyleColBandSize w:val="1"/>
+      <w:tblBorders>
+        <w:top w:val="single" w:sz="4" w:space="0" w:color="666666" w:themeColor="text1" w:themeTint="99"/>
+        <w:left w:val="single" w:sz="4" w:space="0" w:color="666666" w:themeColor="text1" w:themeTint="99"/>
+        <w:bottom w:val="single" w:sz="4" w:space="0" w:color="666666" w:themeColor="text1" w:themeTint="99"/>
+        <w:right w:val="single" w:sz="4" w:space="0" w:color="666666" w:themeColor="text1" w:themeTint="99"/>
+        <w:insideH w:val="single" w:sz="4" w:space="0" w:color="666666" w:themeColor="text1" w:themeTint="99"/>
+        <w:insideV w:val="single" w:sz="4" w:space="0" w:color="666666" w:themeColor="text1" w:themeTint="99"/>
+      </w:tblBorders>
+    </w:tblPr>
+    <w:tblStylePr w:type="firstRow">
+      <w:rPr>
+        <w:b/>
+        <w:bCs/>
+      </w:rPr>
+      <w:tblPr/>
+      <w:tcPr>
+        <w:tcBorders>
+          <w:bottom w:val="single" w:sz="12" w:space="0" w:color="666666" w:themeColor="text1" w:themeTint="99"/>
+        </w:tcBorders>
+      </w:tcPr>
+    </w:tblStylePr>
+    <w:tblStylePr w:type="lastRow">
+      <w:rPr>
+        <w:b/>
+        <w:bCs/>
+      </w:rPr>
+      <w:tblPr/>
+      <w:tcPr>
+        <w:tcBorders>
+          <w:top w:val="double" w:sz="4" w:space="0" w:color="666666" w:themeColor="text1" w:themeTint="99"/>
+        </w:tcBorders>
+      </w:tcPr>
+    </w:tblStylePr>
+    <w:tblStylePr w:type="firstCol">
+      <w:rPr>
+        <w:b/>
+        <w:bCs/>
+      </w:rPr>
+    </w:tblStylePr>
+    <w:tblStylePr w:type="lastCol">
+      <w:rPr>
+        <w:b/>
+        <w:bCs/>
+      </w:rPr>
+    </w:tblStylePr>
+    <w:tblStylePr w:type="band1Vert">
+      <w:tblPr/>
+      <w:tcPr>
+        <w:shd w:val="clear" w:color="auto" w:fill="CCCCCC" w:themeFill="text1" w:themeFillTint="33"/>
+      </w:tcPr>
+    </w:tblStylePr>
+    <w:tblStylePr w:type="band1Horz">
+      <w:tblPr/>
+      <w:tcPr>
+        <w:shd w:val="clear" w:color="auto" w:fill="CCCCCC" w:themeFill="text1" w:themeFillTint="33"/>
       </w:tcPr>
     </w:tblStylePr>
   </w:style>

</xml_diff>